<commit_message>
Added custom validation in Recruitment Budget page
</commit_message>
<xml_diff>
--- a/Documentation/AI Prompts/AI Research Prompts.docx
+++ b/Documentation/AI Prompts/AI Research Prompts.docx
@@ -1233,8 +1233,16 @@
         <w:rPr>
           <w:lang w:val="en-GB"/>
         </w:rPr>
-        <w:t xml:space="preserve"> = null;</w:t>
-      </w:r>
+        <w:t xml:space="preserve"> = </w:t>
+      </w:r>
+      <w:proofErr w:type="gramStart"/>
+      <w:r>
+        <w:rPr>
+          <w:lang w:val="en-GB"/>
+        </w:rPr>
+        <w:t>null;</w:t>
+      </w:r>
+      <w:proofErr w:type="gramEnd"/>
     </w:p>
     <w:p>
       <w:pPr>
@@ -1351,8 +1359,16 @@
         <w:rPr>
           <w:lang w:val="en-GB"/>
         </w:rPr>
-        <w:t xml:space="preserve"> = null;</w:t>
-      </w:r>
+        <w:t xml:space="preserve"> = </w:t>
+      </w:r>
+      <w:proofErr w:type="gramStart"/>
+      <w:r>
+        <w:rPr>
+          <w:lang w:val="en-GB"/>
+        </w:rPr>
+        <w:t>null;</w:t>
+      </w:r>
+      <w:proofErr w:type="gramEnd"/>
     </w:p>
     <w:p>
       <w:pPr>
@@ -1392,8 +1408,16 @@
         <w:rPr>
           <w:lang w:val="en-GB"/>
         </w:rPr>
-        <w:t xml:space="preserve"> = null;</w:t>
-      </w:r>
+        <w:t xml:space="preserve"> = </w:t>
+      </w:r>
+      <w:proofErr w:type="gramStart"/>
+      <w:r>
+        <w:rPr>
+          <w:lang w:val="en-GB"/>
+        </w:rPr>
+        <w:t>null;</w:t>
+      </w:r>
+      <w:proofErr w:type="gramEnd"/>
     </w:p>
     <w:p>
       <w:pPr>
@@ -4639,12 +4663,14 @@
         <w:t>MaxWidth.Small</w:t>
       </w:r>
       <w:proofErr w:type="spellEnd"/>
+      <w:proofErr w:type="gramStart"/>
       <w:r>
         <w:rPr>
           <w:lang w:val="en-GB"/>
         </w:rPr>
         <w:t>};</w:t>
       </w:r>
+      <w:proofErr w:type="gramEnd"/>
     </w:p>
     <w:p>
       <w:pPr>
@@ -4701,8 +4727,16 @@
         <w:rPr>
           <w:lang w:val="en-GB"/>
         </w:rPr>
-        <w:t>"Delete", parameters, options);</w:t>
-      </w:r>
+        <w:t>"Delete", parameters, options</w:t>
+      </w:r>
+      <w:proofErr w:type="gramStart"/>
+      <w:r>
+        <w:rPr>
+          <w:lang w:val="en-GB"/>
+        </w:rPr>
+        <w:t>);</w:t>
+      </w:r>
+      <w:proofErr w:type="gramEnd"/>
     </w:p>
     <w:p>
       <w:pPr>
@@ -6053,8 +6087,16 @@
         <w:rPr>
           <w:lang w:val="en-GB"/>
         </w:rPr>
-        <w:t xml:space="preserve"> = "Are you sure?";</w:t>
-      </w:r>
+        <w:t xml:space="preserve"> = "Are you sure?</w:t>
+      </w:r>
+      <w:proofErr w:type="gramStart"/>
+      <w:r>
+        <w:rPr>
+          <w:lang w:val="en-GB"/>
+        </w:rPr>
+        <w:t>";</w:t>
+      </w:r>
+      <w:proofErr w:type="gramEnd"/>
     </w:p>
     <w:p>
       <w:pPr>
@@ -6109,8 +6151,16 @@
         <w:rPr>
           <w:lang w:val="en-GB"/>
         </w:rPr>
-        <w:t xml:space="preserve"> = "Delete";</w:t>
-      </w:r>
+        <w:t xml:space="preserve"> = "Delete</w:t>
+      </w:r>
+      <w:proofErr w:type="gramStart"/>
+      <w:r>
+        <w:rPr>
+          <w:lang w:val="en-GB"/>
+        </w:rPr>
+        <w:t>";</w:t>
+      </w:r>
+      <w:proofErr w:type="gramEnd"/>
     </w:p>
     <w:p>
       <w:pPr>
@@ -6173,8 +6223,16 @@
         <w:rPr>
           <w:lang w:val="en-GB"/>
         </w:rPr>
-        <w:t>(true));</w:t>
-      </w:r>
+        <w:t>(true)</w:t>
+      </w:r>
+      <w:proofErr w:type="gramStart"/>
+      <w:r>
+        <w:rPr>
+          <w:lang w:val="en-GB"/>
+        </w:rPr>
+        <w:t>);</w:t>
+      </w:r>
+      <w:proofErr w:type="gramEnd"/>
     </w:p>
     <w:p>
       <w:pPr>
@@ -6215,8 +6273,16 @@
         <w:rPr>
           <w:lang w:val="en-GB"/>
         </w:rPr>
-        <w:t>();</w:t>
-      </w:r>
+        <w:t>(</w:t>
+      </w:r>
+      <w:proofErr w:type="gramStart"/>
+      <w:r>
+        <w:rPr>
+          <w:lang w:val="en-GB"/>
+        </w:rPr>
+        <w:t>);</w:t>
+      </w:r>
+      <w:proofErr w:type="gramEnd"/>
     </w:p>
     <w:p>
       <w:pPr>
@@ -7520,10 +7586,13 @@
         <w:spacing w:after="0" w:line="240" w:lineRule="auto"/>
       </w:pPr>
       <w:r>
-        <w:t xml:space="preserve">     if ($"{</w:t>
-      </w:r>
-      <w:proofErr w:type="spellStart"/>
-      <w:proofErr w:type="gramStart"/>
+        <w:t xml:space="preserve">     if (</w:t>
+      </w:r>
+      <w:proofErr w:type="gramStart"/>
+      <w:r>
+        <w:t>$"{</w:t>
+      </w:r>
+      <w:proofErr w:type="spellStart"/>
       <w:r>
         <w:t>x.Number</w:t>
       </w:r>
@@ -8278,11 +8347,11 @@
         <w:t>AdornmentIcon</w:t>
       </w:r>
       <w:proofErr w:type="spellEnd"/>
+      <w:proofErr w:type="gramStart"/>
       <w:r>
         <w:t>="@</w:t>
       </w:r>
       <w:proofErr w:type="spellStart"/>
-      <w:proofErr w:type="gramStart"/>
       <w:r>
         <w:t>Icons.Material.Filled.Search</w:t>
       </w:r>
@@ -8704,6 +8773,7 @@
         <w:t xml:space="preserve">                 &lt;</w:t>
       </w:r>
       <w:proofErr w:type="spellStart"/>
+      <w:proofErr w:type="gramStart"/>
       <w:r>
         <w:rPr>
           <w:b/>
@@ -8713,7 +8783,11 @@
       </w:r>
       <w:proofErr w:type="spellEnd"/>
       <w:r>
-        <w:t xml:space="preserve"> @bind-Value="</w:t>
+        <w:t xml:space="preserve"> @</w:t>
+      </w:r>
+      <w:proofErr w:type="gramEnd"/>
+      <w:r>
+        <w:t>bind-Value="</w:t>
       </w:r>
       <w:proofErr w:type="gramStart"/>
       <w:r>
@@ -8796,11 +8870,11 @@
         <w:t>AdornmentIcon</w:t>
       </w:r>
       <w:proofErr w:type="spellEnd"/>
+      <w:proofErr w:type="gramStart"/>
       <w:r>
         <w:t>="@</w:t>
       </w:r>
       <w:proofErr w:type="spellStart"/>
-      <w:proofErr w:type="gramStart"/>
       <w:r>
         <w:t>Icons.Material.Filled.ArrowDropDown</w:t>
       </w:r>
@@ -9089,7 +9163,15 @@
         <w:t>Class</w:t>
       </w:r>
       <w:r>
-        <w:t xml:space="preserve">="col-description" </w:t>
+        <w:t>="</w:t>
+      </w:r>
+      <w:proofErr w:type="gramStart"/>
+      <w:r>
+        <w:t>col</w:t>
+      </w:r>
+      <w:proofErr w:type="gramEnd"/>
+      <w:r>
+        <w:t xml:space="preserve">-description" </w:t>
       </w:r>
       <w:r>
         <w:rPr>
@@ -9579,7 +9661,15 @@
         <w:t>Class</w:t>
       </w:r>
       <w:r>
-        <w:t xml:space="preserve">="col-created-date" </w:t>
+        <w:t>="</w:t>
+      </w:r>
+      <w:proofErr w:type="gramStart"/>
+      <w:r>
+        <w:t>col</w:t>
+      </w:r>
+      <w:proofErr w:type="gramEnd"/>
+      <w:r>
+        <w:t xml:space="preserve">-created-date" </w:t>
       </w:r>
       <w:r>
         <w:rPr>
@@ -10095,6 +10185,7 @@
         <w:t xml:space="preserve">                &lt;</w:t>
       </w:r>
       <w:proofErr w:type="spellStart"/>
+      <w:proofErr w:type="gramStart"/>
       <w:r>
         <w:rPr>
           <w:b/>
@@ -10104,7 +10195,11 @@
       </w:r>
       <w:proofErr w:type="spellEnd"/>
       <w:r>
-        <w:t xml:space="preserve"> @bind-Value="</w:t>
+        <w:t xml:space="preserve"> @</w:t>
+      </w:r>
+      <w:proofErr w:type="gramEnd"/>
+      <w:r>
+        <w:t>bind-Value="</w:t>
       </w:r>
       <w:proofErr w:type="gramStart"/>
       <w:r>
@@ -10356,11 +10451,11 @@
         <w:t>OnClick</w:t>
       </w:r>
       <w:proofErr w:type="spellEnd"/>
+      <w:proofErr w:type="gramStart"/>
       <w:r>
         <w:t>="@</w:t>
       </w:r>
       <w:proofErr w:type="spellStart"/>
-      <w:proofErr w:type="gramStart"/>
       <w:r>
         <w:t>row.Actions.StartEditingItemAsync</w:t>
       </w:r>
@@ -10403,15 +10498,7 @@
       </w:r>
       <w:proofErr w:type="spellEnd"/>
       <w:r>
-        <w:t xml:space="preserve"> class="</w:t>
-      </w:r>
-      <w:proofErr w:type="spellStart"/>
-      <w:r>
-        <w:t>fas</w:t>
-      </w:r>
-      <w:proofErr w:type="spellEnd"/>
-      <w:r>
-        <w:t xml:space="preserve"> fa-edit fa-1x"&gt;&lt;/</w:t>
+        <w:t xml:space="preserve"> class="fas fa-edit fa-1x"&gt;&lt;/</w:t>
       </w:r>
       <w:proofErr w:type="spellStart"/>
       <w:r>
@@ -10534,11 +10621,11 @@
         <w:t>OnClick</w:t>
       </w:r>
       <w:proofErr w:type="spellEnd"/>
+      <w:proofErr w:type="gramStart"/>
       <w:r>
         <w:t>="@</w:t>
       </w:r>
       <w:proofErr w:type="spellStart"/>
-      <w:proofErr w:type="gramStart"/>
       <w:r>
         <w:t>row.Actions.StartEditingItemAsync</w:t>
       </w:r>
@@ -10581,15 +10668,7 @@
       </w:r>
       <w:proofErr w:type="spellEnd"/>
       <w:r>
-        <w:t xml:space="preserve"> class="</w:t>
-      </w:r>
-      <w:proofErr w:type="spellStart"/>
-      <w:r>
-        <w:t>fas</w:t>
-      </w:r>
-      <w:proofErr w:type="spellEnd"/>
-      <w:r>
-        <w:t xml:space="preserve"> fa-trash-alt fa-lg"&gt;&lt;/</w:t>
+        <w:t xml:space="preserve"> class="fas fa-trash-alt fa-lg"&gt;&lt;/</w:t>
       </w:r>
       <w:proofErr w:type="spellStart"/>
       <w:r>
@@ -10752,11 +10831,11 @@
         </w:rPr>
         <w:t>Icon</w:t>
       </w:r>
+      <w:proofErr w:type="gramStart"/>
       <w:r>
         <w:t>="@</w:t>
       </w:r>
       <w:proofErr w:type="spellStart"/>
-      <w:proofErr w:type="gramStart"/>
       <w:r>
         <w:t>Icons.Material.Filled.Info</w:t>
       </w:r>
@@ -10887,7 +10966,15 @@
       </w:r>
       <w:proofErr w:type="gramEnd"/>
       <w:r>
-        <w:t>] {5,10,20,50,100,500}" /&gt;</w:t>
+        <w:t>] {5,10,20,50,</w:t>
+      </w:r>
+      <w:proofErr w:type="gramStart"/>
+      <w:r>
+        <w:t>100,500}"</w:t>
+      </w:r>
+      <w:proofErr w:type="gramEnd"/>
+      <w:r>
+        <w:t xml:space="preserve"> /&gt;</w:t>
       </w:r>
     </w:p>
     <w:p>
@@ -10933,13 +11020,1219 @@
     <w:p>
       <w:pPr>
         <w:spacing w:after="0" w:line="240" w:lineRule="auto"/>
-        <w:rPr>
-          <w:lang w:val="en-GB"/>
-        </w:rPr>
       </w:pPr>
       <w:r>
         <w:t>Now, when I clicked the edit link, it shows a form but it displays the hidden properties. Tell me how to hide the hidden properties in the edit form.</w:t>
       </w:r>
+    </w:p>
+    <w:p>
+      <w:pPr>
+        <w:spacing w:after="0" w:line="240" w:lineRule="auto"/>
+      </w:pPr>
+    </w:p>
+    <w:p>
+      <w:pPr>
+        <w:spacing w:line="259" w:lineRule="auto"/>
+      </w:pPr>
+      <w:r>
+        <w:br w:type="page"/>
+      </w:r>
+    </w:p>
+    <w:p>
+      <w:pPr>
+        <w:spacing w:after="0" w:line="240" w:lineRule="auto"/>
+      </w:pPr>
+      <w:r>
+        <w:lastRenderedPageBreak/>
+        <w:t xml:space="preserve">I have a DTO class called </w:t>
+      </w:r>
+      <w:proofErr w:type="spellStart"/>
+      <w:r>
+        <w:t>RecruitmentBudgetDTO</w:t>
+      </w:r>
+      <w:proofErr w:type="spellEnd"/>
+      <w:r>
+        <w:t xml:space="preserve"> with the following properties:</w:t>
+      </w:r>
+    </w:p>
+    <w:p>
+      <w:pPr>
+        <w:spacing w:after="0" w:line="240" w:lineRule="auto"/>
+        <w:rPr>
+          <w:lang w:val="en-GB"/>
+        </w:rPr>
+      </w:pPr>
+      <w:r>
+        <w:rPr>
+          <w:lang w:val="en-GB"/>
+        </w:rPr>
+        <w:t xml:space="preserve">public int </w:t>
+      </w:r>
+      <w:proofErr w:type="spellStart"/>
+      <w:r>
+        <w:rPr>
+          <w:lang w:val="en-GB"/>
+        </w:rPr>
+        <w:t>BudgetId</w:t>
+      </w:r>
+      <w:proofErr w:type="spellEnd"/>
+      <w:r>
+        <w:rPr>
+          <w:lang w:val="en-GB"/>
+        </w:rPr>
+        <w:t xml:space="preserve"> </w:t>
+      </w:r>
+      <w:proofErr w:type="gramStart"/>
+      <w:r>
+        <w:rPr>
+          <w:lang w:val="en-GB"/>
+        </w:rPr>
+        <w:t>{ get</w:t>
+      </w:r>
+      <w:proofErr w:type="gramEnd"/>
+      <w:r>
+        <w:rPr>
+          <w:lang w:val="en-GB"/>
+        </w:rPr>
+        <w:t>; set</w:t>
+      </w:r>
+      <w:proofErr w:type="gramStart"/>
+      <w:r>
+        <w:rPr>
+          <w:lang w:val="en-GB"/>
+        </w:rPr>
+        <w:t>; }</w:t>
+      </w:r>
+      <w:proofErr w:type="gramEnd"/>
+    </w:p>
+    <w:p>
+      <w:pPr>
+        <w:spacing w:after="0" w:line="240" w:lineRule="auto"/>
+        <w:rPr>
+          <w:lang w:val="en-GB"/>
+        </w:rPr>
+      </w:pPr>
+    </w:p>
+    <w:p>
+      <w:pPr>
+        <w:spacing w:after="0" w:line="240" w:lineRule="auto"/>
+        <w:rPr>
+          <w:lang w:val="en-GB"/>
+        </w:rPr>
+      </w:pPr>
+      <w:r>
+        <w:rPr>
+          <w:lang w:val="en-GB"/>
+        </w:rPr>
+        <w:t xml:space="preserve">    public string </w:t>
+      </w:r>
+      <w:proofErr w:type="spellStart"/>
+      <w:r>
+        <w:rPr>
+          <w:lang w:val="en-GB"/>
+        </w:rPr>
+        <w:t>DepartmentCode</w:t>
+      </w:r>
+      <w:proofErr w:type="spellEnd"/>
+      <w:r>
+        <w:rPr>
+          <w:lang w:val="en-GB"/>
+        </w:rPr>
+        <w:t xml:space="preserve"> </w:t>
+      </w:r>
+      <w:proofErr w:type="gramStart"/>
+      <w:r>
+        <w:rPr>
+          <w:lang w:val="en-GB"/>
+        </w:rPr>
+        <w:t>{ get</w:t>
+      </w:r>
+      <w:proofErr w:type="gramEnd"/>
+      <w:r>
+        <w:rPr>
+          <w:lang w:val="en-GB"/>
+        </w:rPr>
+        <w:t>; set</w:t>
+      </w:r>
+      <w:proofErr w:type="gramStart"/>
+      <w:r>
+        <w:rPr>
+          <w:lang w:val="en-GB"/>
+        </w:rPr>
+        <w:t>; }</w:t>
+      </w:r>
+      <w:proofErr w:type="gramEnd"/>
+      <w:r>
+        <w:rPr>
+          <w:lang w:val="en-GB"/>
+        </w:rPr>
+        <w:t xml:space="preserve"> = </w:t>
+      </w:r>
+      <w:proofErr w:type="gramStart"/>
+      <w:r>
+        <w:rPr>
+          <w:lang w:val="en-GB"/>
+        </w:rPr>
+        <w:t>null!;</w:t>
+      </w:r>
+      <w:proofErr w:type="gramEnd"/>
+    </w:p>
+    <w:p>
+      <w:pPr>
+        <w:spacing w:after="0" w:line="240" w:lineRule="auto"/>
+        <w:rPr>
+          <w:lang w:val="en-GB"/>
+        </w:rPr>
+      </w:pPr>
+    </w:p>
+    <w:p>
+      <w:pPr>
+        <w:spacing w:after="0" w:line="240" w:lineRule="auto"/>
+        <w:rPr>
+          <w:lang w:val="en-GB"/>
+        </w:rPr>
+      </w:pPr>
+      <w:r>
+        <w:rPr>
+          <w:lang w:val="en-GB"/>
+        </w:rPr>
+        <w:t xml:space="preserve">    [</w:t>
+      </w:r>
+      <w:proofErr w:type="gramStart"/>
+      <w:r>
+        <w:rPr>
+          <w:lang w:val="en-GB"/>
+        </w:rPr>
+        <w:t>Required(</w:t>
+      </w:r>
+      <w:proofErr w:type="spellStart"/>
+      <w:proofErr w:type="gramEnd"/>
+      <w:r>
+        <w:rPr>
+          <w:lang w:val="en-GB"/>
+        </w:rPr>
+        <w:t>ErrorMessage</w:t>
+      </w:r>
+      <w:proofErr w:type="spellEnd"/>
+      <w:r>
+        <w:rPr>
+          <w:lang w:val="en-GB"/>
+        </w:rPr>
+        <w:t xml:space="preserve"> = "Department Name is required")]</w:t>
+      </w:r>
+    </w:p>
+    <w:p>
+      <w:pPr>
+        <w:spacing w:after="0" w:line="240" w:lineRule="auto"/>
+        <w:rPr>
+          <w:lang w:val="en-GB"/>
+        </w:rPr>
+      </w:pPr>
+      <w:r>
+        <w:rPr>
+          <w:lang w:val="en-GB"/>
+        </w:rPr>
+        <w:t xml:space="preserve">    [</w:t>
+      </w:r>
+      <w:proofErr w:type="gramStart"/>
+      <w:r>
+        <w:rPr>
+          <w:lang w:val="en-GB"/>
+        </w:rPr>
+        <w:t>Display(</w:t>
+      </w:r>
+      <w:proofErr w:type="gramEnd"/>
+      <w:r>
+        <w:rPr>
+          <w:lang w:val="en-GB"/>
+        </w:rPr>
+        <w:t>Name = "Department Name")]</w:t>
+      </w:r>
+    </w:p>
+    <w:p>
+      <w:pPr>
+        <w:spacing w:after="0" w:line="240" w:lineRule="auto"/>
+        <w:rPr>
+          <w:lang w:val="en-GB"/>
+        </w:rPr>
+      </w:pPr>
+      <w:r>
+        <w:rPr>
+          <w:lang w:val="en-GB"/>
+        </w:rPr>
+        <w:t xml:space="preserve">    [</w:t>
+      </w:r>
+      <w:proofErr w:type="spellStart"/>
+      <w:proofErr w:type="gramStart"/>
+      <w:r>
+        <w:rPr>
+          <w:lang w:val="en-GB"/>
+        </w:rPr>
+        <w:t>StringLength</w:t>
+      </w:r>
+      <w:proofErr w:type="spellEnd"/>
+      <w:r>
+        <w:rPr>
+          <w:lang w:val="en-GB"/>
+        </w:rPr>
+        <w:t>(</w:t>
+      </w:r>
+      <w:proofErr w:type="gramEnd"/>
+      <w:r>
+        <w:rPr>
+          <w:lang w:val="en-GB"/>
+        </w:rPr>
+        <w:t xml:space="preserve">120, </w:t>
+      </w:r>
+      <w:proofErr w:type="spellStart"/>
+      <w:r>
+        <w:rPr>
+          <w:lang w:val="en-GB"/>
+        </w:rPr>
+        <w:t>ErrorMessage</w:t>
+      </w:r>
+      <w:proofErr w:type="spellEnd"/>
+      <w:r>
+        <w:rPr>
+          <w:lang w:val="en-GB"/>
+        </w:rPr>
+        <w:t xml:space="preserve"> = "Department Name can't be more than 120 characters.")]</w:t>
+      </w:r>
+    </w:p>
+    <w:p>
+      <w:pPr>
+        <w:spacing w:after="0" w:line="240" w:lineRule="auto"/>
+        <w:rPr>
+          <w:lang w:val="en-GB"/>
+        </w:rPr>
+      </w:pPr>
+      <w:r>
+        <w:rPr>
+          <w:lang w:val="en-GB"/>
+        </w:rPr>
+        <w:t xml:space="preserve">    public string </w:t>
+      </w:r>
+      <w:proofErr w:type="spellStart"/>
+      <w:r>
+        <w:rPr>
+          <w:lang w:val="en-GB"/>
+        </w:rPr>
+        <w:t>DepartmentName</w:t>
+      </w:r>
+      <w:proofErr w:type="spellEnd"/>
+      <w:r>
+        <w:rPr>
+          <w:lang w:val="en-GB"/>
+        </w:rPr>
+        <w:t xml:space="preserve"> </w:t>
+      </w:r>
+      <w:proofErr w:type="gramStart"/>
+      <w:r>
+        <w:rPr>
+          <w:lang w:val="en-GB"/>
+        </w:rPr>
+        <w:t>{ get</w:t>
+      </w:r>
+      <w:proofErr w:type="gramEnd"/>
+      <w:r>
+        <w:rPr>
+          <w:lang w:val="en-GB"/>
+        </w:rPr>
+        <w:t>; set</w:t>
+      </w:r>
+      <w:proofErr w:type="gramStart"/>
+      <w:r>
+        <w:rPr>
+          <w:lang w:val="en-GB"/>
+        </w:rPr>
+        <w:t>; }</w:t>
+      </w:r>
+      <w:proofErr w:type="gramEnd"/>
+      <w:r>
+        <w:rPr>
+          <w:lang w:val="en-GB"/>
+        </w:rPr>
+        <w:t xml:space="preserve"> = </w:t>
+      </w:r>
+      <w:proofErr w:type="gramStart"/>
+      <w:r>
+        <w:rPr>
+          <w:lang w:val="en-GB"/>
+        </w:rPr>
+        <w:t>null!;</w:t>
+      </w:r>
+      <w:proofErr w:type="gramEnd"/>
+    </w:p>
+    <w:p>
+      <w:pPr>
+        <w:spacing w:after="0" w:line="240" w:lineRule="auto"/>
+        <w:rPr>
+          <w:lang w:val="en-GB"/>
+        </w:rPr>
+      </w:pPr>
+    </w:p>
+    <w:p>
+      <w:pPr>
+        <w:spacing w:after="0" w:line="240" w:lineRule="auto"/>
+        <w:rPr>
+          <w:lang w:val="en-GB"/>
+        </w:rPr>
+      </w:pPr>
+      <w:r>
+        <w:rPr>
+          <w:lang w:val="en-GB"/>
+        </w:rPr>
+        <w:t xml:space="preserve">    [</w:t>
+      </w:r>
+      <w:proofErr w:type="gramStart"/>
+      <w:r>
+        <w:rPr>
+          <w:lang w:val="en-GB"/>
+        </w:rPr>
+        <w:t>Required(</w:t>
+      </w:r>
+      <w:proofErr w:type="spellStart"/>
+      <w:proofErr w:type="gramEnd"/>
+      <w:r>
+        <w:rPr>
+          <w:lang w:val="en-GB"/>
+        </w:rPr>
+        <w:t>ErrorMessage</w:t>
+      </w:r>
+      <w:proofErr w:type="spellEnd"/>
+      <w:r>
+        <w:rPr>
+          <w:lang w:val="en-GB"/>
+        </w:rPr>
+        <w:t xml:space="preserve"> = "Budget Description is required")]</w:t>
+      </w:r>
+    </w:p>
+    <w:p>
+      <w:pPr>
+        <w:spacing w:after="0" w:line="240" w:lineRule="auto"/>
+        <w:rPr>
+          <w:lang w:val="en-GB"/>
+        </w:rPr>
+      </w:pPr>
+      <w:r>
+        <w:rPr>
+          <w:lang w:val="en-GB"/>
+        </w:rPr>
+        <w:t xml:space="preserve">    [</w:t>
+      </w:r>
+      <w:proofErr w:type="gramStart"/>
+      <w:r>
+        <w:rPr>
+          <w:lang w:val="en-GB"/>
+        </w:rPr>
+        <w:t>Display(</w:t>
+      </w:r>
+      <w:proofErr w:type="gramEnd"/>
+      <w:r>
+        <w:rPr>
+          <w:lang w:val="en-GB"/>
+        </w:rPr>
+        <w:t>Name = "Budget Description")]</w:t>
+      </w:r>
+    </w:p>
+    <w:p>
+      <w:pPr>
+        <w:spacing w:after="0" w:line="240" w:lineRule="auto"/>
+        <w:rPr>
+          <w:lang w:val="en-GB"/>
+        </w:rPr>
+      </w:pPr>
+      <w:r>
+        <w:rPr>
+          <w:lang w:val="en-GB"/>
+        </w:rPr>
+        <w:t xml:space="preserve">    [</w:t>
+      </w:r>
+      <w:proofErr w:type="spellStart"/>
+      <w:proofErr w:type="gramStart"/>
+      <w:r>
+        <w:rPr>
+          <w:lang w:val="en-GB"/>
+        </w:rPr>
+        <w:t>StringLength</w:t>
+      </w:r>
+      <w:proofErr w:type="spellEnd"/>
+      <w:r>
+        <w:rPr>
+          <w:lang w:val="en-GB"/>
+        </w:rPr>
+        <w:t>(</w:t>
+      </w:r>
+      <w:proofErr w:type="gramEnd"/>
+      <w:r>
+        <w:rPr>
+          <w:lang w:val="en-GB"/>
+        </w:rPr>
+        <w:t xml:space="preserve">200, </w:t>
+      </w:r>
+      <w:proofErr w:type="spellStart"/>
+      <w:r>
+        <w:rPr>
+          <w:lang w:val="en-GB"/>
+        </w:rPr>
+        <w:t>ErrorMessage</w:t>
+      </w:r>
+      <w:proofErr w:type="spellEnd"/>
+      <w:r>
+        <w:rPr>
+          <w:lang w:val="en-GB"/>
+        </w:rPr>
+        <w:t xml:space="preserve"> = "Budget Description can't be more than 200 characters.")]</w:t>
+      </w:r>
+    </w:p>
+    <w:p>
+      <w:pPr>
+        <w:spacing w:after="0" w:line="240" w:lineRule="auto"/>
+        <w:rPr>
+          <w:lang w:val="en-GB"/>
+        </w:rPr>
+      </w:pPr>
+      <w:r>
+        <w:rPr>
+          <w:lang w:val="en-GB"/>
+        </w:rPr>
+        <w:t xml:space="preserve">    public string </w:t>
+      </w:r>
+      <w:proofErr w:type="spellStart"/>
+      <w:r>
+        <w:rPr>
+          <w:lang w:val="en-GB"/>
+        </w:rPr>
+        <w:t>BudgetDescription</w:t>
+      </w:r>
+      <w:proofErr w:type="spellEnd"/>
+      <w:r>
+        <w:rPr>
+          <w:lang w:val="en-GB"/>
+        </w:rPr>
+        <w:t xml:space="preserve"> </w:t>
+      </w:r>
+      <w:proofErr w:type="gramStart"/>
+      <w:r>
+        <w:rPr>
+          <w:lang w:val="en-GB"/>
+        </w:rPr>
+        <w:t>{ get</w:t>
+      </w:r>
+      <w:proofErr w:type="gramEnd"/>
+      <w:r>
+        <w:rPr>
+          <w:lang w:val="en-GB"/>
+        </w:rPr>
+        <w:t>; set</w:t>
+      </w:r>
+      <w:proofErr w:type="gramStart"/>
+      <w:r>
+        <w:rPr>
+          <w:lang w:val="en-GB"/>
+        </w:rPr>
+        <w:t>; }</w:t>
+      </w:r>
+      <w:proofErr w:type="gramEnd"/>
+      <w:r>
+        <w:rPr>
+          <w:lang w:val="en-GB"/>
+        </w:rPr>
+        <w:t xml:space="preserve"> = </w:t>
+      </w:r>
+      <w:proofErr w:type="gramStart"/>
+      <w:r>
+        <w:rPr>
+          <w:lang w:val="en-GB"/>
+        </w:rPr>
+        <w:t>null!;</w:t>
+      </w:r>
+      <w:proofErr w:type="gramEnd"/>
+    </w:p>
+    <w:p>
+      <w:pPr>
+        <w:spacing w:after="0" w:line="240" w:lineRule="auto"/>
+        <w:rPr>
+          <w:lang w:val="en-GB"/>
+        </w:rPr>
+      </w:pPr>
+    </w:p>
+    <w:p>
+      <w:pPr>
+        <w:spacing w:after="0" w:line="240" w:lineRule="auto"/>
+        <w:rPr>
+          <w:lang w:val="en-GB"/>
+        </w:rPr>
+      </w:pPr>
+      <w:r>
+        <w:rPr>
+          <w:lang w:val="en-GB"/>
+        </w:rPr>
+        <w:t xml:space="preserve">    [</w:t>
+      </w:r>
+      <w:proofErr w:type="gramStart"/>
+      <w:r>
+        <w:rPr>
+          <w:lang w:val="en-GB"/>
+        </w:rPr>
+        <w:t>Required(</w:t>
+      </w:r>
+      <w:proofErr w:type="spellStart"/>
+      <w:proofErr w:type="gramEnd"/>
+      <w:r>
+        <w:rPr>
+          <w:lang w:val="en-GB"/>
+        </w:rPr>
+        <w:t>ErrorMessage</w:t>
+      </w:r>
+      <w:proofErr w:type="spellEnd"/>
+      <w:r>
+        <w:rPr>
+          <w:lang w:val="en-GB"/>
+        </w:rPr>
+        <w:t xml:space="preserve"> = "Head Count Budget is required")]</w:t>
+      </w:r>
+    </w:p>
+    <w:p>
+      <w:pPr>
+        <w:spacing w:after="0" w:line="240" w:lineRule="auto"/>
+        <w:rPr>
+          <w:lang w:val="en-GB"/>
+        </w:rPr>
+      </w:pPr>
+      <w:r>
+        <w:rPr>
+          <w:lang w:val="en-GB"/>
+        </w:rPr>
+        <w:t xml:space="preserve">    [</w:t>
+      </w:r>
+      <w:proofErr w:type="gramStart"/>
+      <w:r>
+        <w:rPr>
+          <w:lang w:val="en-GB"/>
+        </w:rPr>
+        <w:t>Display(</w:t>
+      </w:r>
+      <w:proofErr w:type="gramEnd"/>
+      <w:r>
+        <w:rPr>
+          <w:lang w:val="en-GB"/>
+        </w:rPr>
+        <w:t>Name = "Head Count Budget")]</w:t>
+      </w:r>
+    </w:p>
+    <w:p>
+      <w:pPr>
+        <w:spacing w:after="0" w:line="240" w:lineRule="auto"/>
+        <w:rPr>
+          <w:lang w:val="en-GB"/>
+        </w:rPr>
+      </w:pPr>
+      <w:r>
+        <w:rPr>
+          <w:lang w:val="en-GB"/>
+        </w:rPr>
+        <w:t xml:space="preserve">    public int </w:t>
+      </w:r>
+      <w:proofErr w:type="spellStart"/>
+      <w:r>
+        <w:rPr>
+          <w:lang w:val="en-GB"/>
+        </w:rPr>
+        <w:t>BudgetHeadCount</w:t>
+      </w:r>
+      <w:proofErr w:type="spellEnd"/>
+      <w:r>
+        <w:rPr>
+          <w:lang w:val="en-GB"/>
+        </w:rPr>
+        <w:t xml:space="preserve"> </w:t>
+      </w:r>
+      <w:proofErr w:type="gramStart"/>
+      <w:r>
+        <w:rPr>
+          <w:lang w:val="en-GB"/>
+        </w:rPr>
+        <w:t>{ get</w:t>
+      </w:r>
+      <w:proofErr w:type="gramEnd"/>
+      <w:r>
+        <w:rPr>
+          <w:lang w:val="en-GB"/>
+        </w:rPr>
+        <w:t>; set</w:t>
+      </w:r>
+      <w:proofErr w:type="gramStart"/>
+      <w:r>
+        <w:rPr>
+          <w:lang w:val="en-GB"/>
+        </w:rPr>
+        <w:t>; }</w:t>
+      </w:r>
+      <w:proofErr w:type="gramEnd"/>
+    </w:p>
+    <w:p>
+      <w:pPr>
+        <w:spacing w:after="0" w:line="240" w:lineRule="auto"/>
+        <w:rPr>
+          <w:lang w:val="en-GB"/>
+        </w:rPr>
+      </w:pPr>
+    </w:p>
+    <w:p>
+      <w:pPr>
+        <w:spacing w:after="0" w:line="240" w:lineRule="auto"/>
+        <w:rPr>
+          <w:lang w:val="en-GB"/>
+        </w:rPr>
+      </w:pPr>
+      <w:r>
+        <w:rPr>
+          <w:lang w:val="en-GB"/>
+        </w:rPr>
+        <w:t xml:space="preserve">    [</w:t>
+      </w:r>
+      <w:proofErr w:type="gramStart"/>
+      <w:r>
+        <w:rPr>
+          <w:lang w:val="en-GB"/>
+        </w:rPr>
+        <w:t>Display(</w:t>
+      </w:r>
+      <w:proofErr w:type="gramEnd"/>
+      <w:r>
+        <w:rPr>
+          <w:lang w:val="en-GB"/>
+        </w:rPr>
+        <w:t>Name = "Active Employees")]</w:t>
+      </w:r>
+    </w:p>
+    <w:p>
+      <w:pPr>
+        <w:spacing w:after="0" w:line="240" w:lineRule="auto"/>
+        <w:rPr>
+          <w:lang w:val="en-GB"/>
+        </w:rPr>
+      </w:pPr>
+      <w:r>
+        <w:rPr>
+          <w:lang w:val="en-GB"/>
+        </w:rPr>
+        <w:t xml:space="preserve">    public int </w:t>
+      </w:r>
+      <w:proofErr w:type="spellStart"/>
+      <w:r>
+        <w:rPr>
+          <w:lang w:val="en-GB"/>
+        </w:rPr>
+        <w:t>ActiveCount</w:t>
+      </w:r>
+      <w:proofErr w:type="spellEnd"/>
+      <w:r>
+        <w:rPr>
+          <w:lang w:val="en-GB"/>
+        </w:rPr>
+        <w:t xml:space="preserve"> </w:t>
+      </w:r>
+      <w:proofErr w:type="gramStart"/>
+      <w:r>
+        <w:rPr>
+          <w:lang w:val="en-GB"/>
+        </w:rPr>
+        <w:t>{ get</w:t>
+      </w:r>
+      <w:proofErr w:type="gramEnd"/>
+      <w:r>
+        <w:rPr>
+          <w:lang w:val="en-GB"/>
+        </w:rPr>
+        <w:t>; set</w:t>
+      </w:r>
+      <w:proofErr w:type="gramStart"/>
+      <w:r>
+        <w:rPr>
+          <w:lang w:val="en-GB"/>
+        </w:rPr>
+        <w:t>; }</w:t>
+      </w:r>
+      <w:proofErr w:type="gramEnd"/>
+    </w:p>
+    <w:p>
+      <w:pPr>
+        <w:spacing w:after="0" w:line="240" w:lineRule="auto"/>
+        <w:rPr>
+          <w:lang w:val="en-GB"/>
+        </w:rPr>
+      </w:pPr>
+    </w:p>
+    <w:p>
+      <w:pPr>
+        <w:spacing w:after="0" w:line="240" w:lineRule="auto"/>
+        <w:rPr>
+          <w:lang w:val="en-GB"/>
+        </w:rPr>
+      </w:pPr>
+      <w:r>
+        <w:rPr>
+          <w:lang w:val="en-GB"/>
+        </w:rPr>
+        <w:t xml:space="preserve">I need to create a custom validation attribute that will throw a validation error message if the entered value in the </w:t>
+      </w:r>
+      <w:proofErr w:type="spellStart"/>
+      <w:r>
+        <w:rPr>
+          <w:lang w:val="en-GB"/>
+        </w:rPr>
+        <w:t>ActiveCount</w:t>
+      </w:r>
+      <w:proofErr w:type="spellEnd"/>
+      <w:r>
+        <w:rPr>
+          <w:lang w:val="en-GB"/>
+        </w:rPr>
+        <w:t xml:space="preserve"> property is greater than the value defined in the </w:t>
+      </w:r>
+      <w:proofErr w:type="spellStart"/>
+      <w:r>
+        <w:rPr>
+          <w:lang w:val="en-GB"/>
+        </w:rPr>
+        <w:t>BudgetHeadCount</w:t>
+      </w:r>
+      <w:proofErr w:type="spellEnd"/>
+      <w:r>
+        <w:rPr>
+          <w:lang w:val="en-GB"/>
+        </w:rPr>
+        <w:t xml:space="preserve"> property</w:t>
+      </w:r>
+    </w:p>
+    <w:p>
+      <w:pPr>
+        <w:spacing w:after="0" w:line="240" w:lineRule="auto"/>
+        <w:rPr>
+          <w:lang w:val="en-GB"/>
+        </w:rPr>
+      </w:pPr>
+    </w:p>
+    <w:p>
+      <w:pPr>
+        <w:spacing w:after="0" w:line="240" w:lineRule="auto"/>
+        <w:rPr>
+          <w:lang w:val="en-GB"/>
+        </w:rPr>
+      </w:pPr>
+      <w:r>
+        <w:rPr>
+          <w:lang w:val="en-GB"/>
+        </w:rPr>
+        <w:t>I have added the following properties to the DTO object given above:</w:t>
+      </w:r>
+    </w:p>
+    <w:p>
+      <w:pPr>
+        <w:spacing w:after="0" w:line="240" w:lineRule="auto"/>
+        <w:rPr>
+          <w:lang w:val="en-GB"/>
+        </w:rPr>
+      </w:pPr>
+      <w:r>
+        <w:rPr>
+          <w:lang w:val="en-GB"/>
+        </w:rPr>
+        <w:t>[</w:t>
+      </w:r>
+      <w:proofErr w:type="gramStart"/>
+      <w:r>
+        <w:rPr>
+          <w:lang w:val="en-GB"/>
+        </w:rPr>
+        <w:t>Display(</w:t>
+      </w:r>
+      <w:proofErr w:type="gramEnd"/>
+      <w:r>
+        <w:rPr>
+          <w:lang w:val="en-GB"/>
+        </w:rPr>
+        <w:t>Name = "Exit Employees")]</w:t>
+      </w:r>
+    </w:p>
+    <w:p>
+      <w:pPr>
+        <w:spacing w:after="0" w:line="240" w:lineRule="auto"/>
+        <w:rPr>
+          <w:lang w:val="en-GB"/>
+        </w:rPr>
+      </w:pPr>
+      <w:r>
+        <w:rPr>
+          <w:lang w:val="en-GB"/>
+        </w:rPr>
+        <w:t xml:space="preserve">    public int </w:t>
+      </w:r>
+      <w:proofErr w:type="spellStart"/>
+      <w:r>
+        <w:rPr>
+          <w:lang w:val="en-GB"/>
+        </w:rPr>
+        <w:t>ExitCount</w:t>
+      </w:r>
+      <w:proofErr w:type="spellEnd"/>
+      <w:r>
+        <w:rPr>
+          <w:lang w:val="en-GB"/>
+        </w:rPr>
+        <w:t xml:space="preserve"> </w:t>
+      </w:r>
+      <w:proofErr w:type="gramStart"/>
+      <w:r>
+        <w:rPr>
+          <w:lang w:val="en-GB"/>
+        </w:rPr>
+        <w:t>{ get</w:t>
+      </w:r>
+      <w:proofErr w:type="gramEnd"/>
+      <w:r>
+        <w:rPr>
+          <w:lang w:val="en-GB"/>
+        </w:rPr>
+        <w:t>; set</w:t>
+      </w:r>
+      <w:proofErr w:type="gramStart"/>
+      <w:r>
+        <w:rPr>
+          <w:lang w:val="en-GB"/>
+        </w:rPr>
+        <w:t>; }</w:t>
+      </w:r>
+      <w:proofErr w:type="gramEnd"/>
+    </w:p>
+    <w:p>
+      <w:pPr>
+        <w:spacing w:after="0" w:line="240" w:lineRule="auto"/>
+        <w:rPr>
+          <w:lang w:val="en-GB"/>
+        </w:rPr>
+      </w:pPr>
+    </w:p>
+    <w:p>
+      <w:pPr>
+        <w:spacing w:after="0" w:line="240" w:lineRule="auto"/>
+        <w:rPr>
+          <w:lang w:val="en-GB"/>
+        </w:rPr>
+      </w:pPr>
+      <w:r>
+        <w:rPr>
+          <w:lang w:val="en-GB"/>
+        </w:rPr>
+        <w:t xml:space="preserve">    [</w:t>
+      </w:r>
+      <w:proofErr w:type="gramStart"/>
+      <w:r>
+        <w:rPr>
+          <w:lang w:val="en-GB"/>
+        </w:rPr>
+        <w:t>Display(</w:t>
+      </w:r>
+      <w:proofErr w:type="gramEnd"/>
+      <w:r>
+        <w:rPr>
+          <w:lang w:val="en-GB"/>
+        </w:rPr>
+        <w:t>Name = "Active Requisition")]</w:t>
+      </w:r>
+    </w:p>
+    <w:p>
+      <w:pPr>
+        <w:spacing w:after="0" w:line="240" w:lineRule="auto"/>
+        <w:rPr>
+          <w:lang w:val="en-GB"/>
+        </w:rPr>
+      </w:pPr>
+      <w:r>
+        <w:rPr>
+          <w:lang w:val="en-GB"/>
+        </w:rPr>
+        <w:t xml:space="preserve">    public int </w:t>
+      </w:r>
+      <w:proofErr w:type="spellStart"/>
+      <w:r>
+        <w:rPr>
+          <w:lang w:val="en-GB"/>
+        </w:rPr>
+        <w:t>RequisitionCount</w:t>
+      </w:r>
+      <w:proofErr w:type="spellEnd"/>
+      <w:r>
+        <w:rPr>
+          <w:lang w:val="en-GB"/>
+        </w:rPr>
+        <w:t xml:space="preserve"> </w:t>
+      </w:r>
+      <w:proofErr w:type="gramStart"/>
+      <w:r>
+        <w:rPr>
+          <w:lang w:val="en-GB"/>
+        </w:rPr>
+        <w:t>{ get</w:t>
+      </w:r>
+      <w:proofErr w:type="gramEnd"/>
+      <w:r>
+        <w:rPr>
+          <w:lang w:val="en-GB"/>
+        </w:rPr>
+        <w:t>; set</w:t>
+      </w:r>
+      <w:proofErr w:type="gramStart"/>
+      <w:r>
+        <w:rPr>
+          <w:lang w:val="en-GB"/>
+        </w:rPr>
+        <w:t>; }</w:t>
+      </w:r>
+      <w:proofErr w:type="gramEnd"/>
+    </w:p>
+    <w:p>
+      <w:pPr>
+        <w:spacing w:after="0" w:line="240" w:lineRule="auto"/>
+        <w:rPr>
+          <w:lang w:val="en-GB"/>
+        </w:rPr>
+      </w:pPr>
+    </w:p>
+    <w:p>
+      <w:pPr>
+        <w:spacing w:after="0" w:line="240" w:lineRule="auto"/>
+        <w:rPr>
+          <w:lang w:val="en-GB"/>
+        </w:rPr>
+      </w:pPr>
+      <w:r>
+        <w:rPr>
+          <w:lang w:val="en-GB"/>
+        </w:rPr>
+        <w:t xml:space="preserve">    [</w:t>
+      </w:r>
+      <w:proofErr w:type="gramStart"/>
+      <w:r>
+        <w:rPr>
+          <w:lang w:val="en-GB"/>
+        </w:rPr>
+        <w:t>Display(</w:t>
+      </w:r>
+      <w:proofErr w:type="gramEnd"/>
+      <w:r>
+        <w:rPr>
+          <w:lang w:val="en-GB"/>
+        </w:rPr>
+        <w:t>Name = "Net Gap")]</w:t>
+      </w:r>
+    </w:p>
+    <w:p>
+      <w:pPr>
+        <w:spacing w:after="0" w:line="240" w:lineRule="auto"/>
+        <w:rPr>
+          <w:lang w:val="en-GB"/>
+        </w:rPr>
+      </w:pPr>
+      <w:r>
+        <w:rPr>
+          <w:lang w:val="en-GB"/>
+        </w:rPr>
+        <w:t xml:space="preserve">    public int NetGapCount </w:t>
+      </w:r>
+      <w:proofErr w:type="gramStart"/>
+      <w:r>
+        <w:rPr>
+          <w:lang w:val="en-GB"/>
+        </w:rPr>
+        <w:t>{ get</w:t>
+      </w:r>
+      <w:proofErr w:type="gramEnd"/>
+      <w:r>
+        <w:rPr>
+          <w:lang w:val="en-GB"/>
+        </w:rPr>
+        <w:t>; set</w:t>
+      </w:r>
+      <w:proofErr w:type="gramStart"/>
+      <w:r>
+        <w:rPr>
+          <w:lang w:val="en-GB"/>
+        </w:rPr>
+        <w:t>; }</w:t>
+      </w:r>
+      <w:proofErr w:type="gramEnd"/>
+    </w:p>
+    <w:p>
+      <w:pPr>
+        <w:spacing w:after="0" w:line="240" w:lineRule="auto"/>
+        <w:rPr>
+          <w:lang w:val="en-GB"/>
+        </w:rPr>
+      </w:pPr>
+    </w:p>
+    <w:p>
+      <w:pPr>
+        <w:spacing w:after="0" w:line="240" w:lineRule="auto"/>
+        <w:rPr>
+          <w:lang w:val="en-GB"/>
+        </w:rPr>
+      </w:pPr>
+      <w:r>
+        <w:rPr>
+          <w:lang w:val="en-GB"/>
+        </w:rPr>
+        <w:t xml:space="preserve">Now, I need to calculate the value of </w:t>
+      </w:r>
+      <w:r>
+        <w:rPr>
+          <w:lang w:val="en-GB"/>
+        </w:rPr>
+        <w:t>NetGapCount</w:t>
+      </w:r>
+      <w:r>
+        <w:rPr>
+          <w:lang w:val="en-GB"/>
+        </w:rPr>
+        <w:t xml:space="preserve"> field based on the following formula: </w:t>
+      </w:r>
+    </w:p>
+    <w:p>
+      <w:pPr>
+        <w:spacing w:after="0" w:line="240" w:lineRule="auto"/>
+        <w:rPr>
+          <w:lang w:val="en-GB"/>
+        </w:rPr>
+      </w:pPr>
+      <w:r>
+        <w:rPr>
+          <w:lang w:val="en-GB"/>
+        </w:rPr>
+        <w:t xml:space="preserve">NetGapCount = </w:t>
+      </w:r>
+      <w:proofErr w:type="spellStart"/>
+      <w:r>
+        <w:rPr>
+          <w:lang w:val="en-GB"/>
+        </w:rPr>
+        <w:t>BudgetHeadCount</w:t>
+      </w:r>
+      <w:proofErr w:type="spellEnd"/>
+      <w:r>
+        <w:rPr>
+          <w:lang w:val="en-GB"/>
+        </w:rPr>
+        <w:t xml:space="preserve"> - ((</w:t>
+      </w:r>
+      <w:proofErr w:type="spellStart"/>
+      <w:r>
+        <w:rPr>
+          <w:lang w:val="en-GB"/>
+        </w:rPr>
+        <w:t>ActiveCount</w:t>
+      </w:r>
+      <w:proofErr w:type="spellEnd"/>
+      <w:r>
+        <w:rPr>
+          <w:lang w:val="en-GB"/>
+        </w:rPr>
+        <w:t xml:space="preserve"> </w:t>
+      </w:r>
+      <w:r>
+        <w:rPr>
+          <w:lang w:val="en-GB"/>
+        </w:rPr>
+        <w:t xml:space="preserve">+ </w:t>
+      </w:r>
+      <w:proofErr w:type="spellStart"/>
+      <w:r>
+        <w:rPr>
+          <w:lang w:val="en-GB"/>
+        </w:rPr>
+        <w:t>RequisitionCount</w:t>
+      </w:r>
+      <w:proofErr w:type="spellEnd"/>
+      <w:r>
+        <w:rPr>
+          <w:lang w:val="en-GB"/>
+        </w:rPr>
+        <w:t xml:space="preserve">) - </w:t>
+      </w:r>
+      <w:proofErr w:type="spellStart"/>
+      <w:r>
+        <w:rPr>
+          <w:lang w:val="en-GB"/>
+        </w:rPr>
+        <w:t>ExitCount</w:t>
+      </w:r>
+      <w:proofErr w:type="spellEnd"/>
+      <w:r>
+        <w:rPr>
+          <w:lang w:val="en-GB"/>
+        </w:rPr>
+        <w:t>)</w:t>
+      </w:r>
+    </w:p>
+    <w:p>
+      <w:pPr>
+        <w:spacing w:after="0" w:line="240" w:lineRule="auto"/>
+        <w:rPr>
+          <w:lang w:val="en-GB"/>
+        </w:rPr>
+      </w:pPr>
+      <w:r>
+        <w:rPr>
+          <w:lang w:val="en-GB"/>
+        </w:rPr>
+        <w:t>The calculation should be triggered when the value is changed in any of the following fields:</w:t>
+      </w:r>
+    </w:p>
+    <w:p>
+      <w:pPr>
+        <w:pStyle w:val="ListParagraph"/>
+        <w:numPr>
+          <w:ilvl w:val="0"/>
+          <w:numId w:val="3"/>
+        </w:numPr>
+        <w:spacing w:after="0" w:line="240" w:lineRule="auto"/>
+      </w:pPr>
+      <w:proofErr w:type="spellStart"/>
+      <w:r>
+        <w:t>BudgetHeadCount</w:t>
+      </w:r>
+      <w:proofErr w:type="spellEnd"/>
+    </w:p>
+    <w:p>
+      <w:pPr>
+        <w:pStyle w:val="ListParagraph"/>
+        <w:numPr>
+          <w:ilvl w:val="0"/>
+          <w:numId w:val="3"/>
+        </w:numPr>
+        <w:spacing w:after="0" w:line="240" w:lineRule="auto"/>
+      </w:pPr>
+      <w:proofErr w:type="spellStart"/>
+      <w:r>
+        <w:t>ActiveCount</w:t>
+      </w:r>
+      <w:proofErr w:type="spellEnd"/>
+    </w:p>
+    <w:p>
+      <w:pPr>
+        <w:pStyle w:val="ListParagraph"/>
+        <w:numPr>
+          <w:ilvl w:val="0"/>
+          <w:numId w:val="3"/>
+        </w:numPr>
+        <w:spacing w:after="0" w:line="240" w:lineRule="auto"/>
+      </w:pPr>
+      <w:proofErr w:type="spellStart"/>
+      <w:r>
+        <w:t>RequisitionCount</w:t>
+      </w:r>
+      <w:proofErr w:type="spellEnd"/>
     </w:p>
     <w:sectPr>
       <w:pgSz w:w="11906" w:h="16838"/>
@@ -11067,6 +12360,119 @@
     </w:lvl>
   </w:abstractNum>
   <w:abstractNum w:abstractNumId="1" w15:restartNumberingAfterBreak="0">
+    <w:nsid w:val="1FE5550F"/>
+    <w:multiLevelType w:val="hybridMultilevel"/>
+    <w:tmpl w:val="E2081080"/>
+    <w:lvl w:ilvl="0" w:tplc="08090001">
+      <w:start w:val="1"/>
+      <w:numFmt w:val="bullet"/>
+      <w:lvlText w:val=""/>
+      <w:lvlJc w:val="left"/>
+      <w:pPr>
+        <w:ind w:left="720" w:hanging="360"/>
+      </w:pPr>
+      <w:rPr>
+        <w:rFonts w:ascii="Symbol" w:hAnsi="Symbol" w:hint="default"/>
+      </w:rPr>
+    </w:lvl>
+    <w:lvl w:ilvl="1" w:tplc="08090003" w:tentative="1">
+      <w:start w:val="1"/>
+      <w:numFmt w:val="bullet"/>
+      <w:lvlText w:val="o"/>
+      <w:lvlJc w:val="left"/>
+      <w:pPr>
+        <w:ind w:left="1440" w:hanging="360"/>
+      </w:pPr>
+      <w:rPr>
+        <w:rFonts w:ascii="Courier New" w:hAnsi="Courier New" w:cs="Courier New" w:hint="default"/>
+      </w:rPr>
+    </w:lvl>
+    <w:lvl w:ilvl="2" w:tplc="08090005" w:tentative="1">
+      <w:start w:val="1"/>
+      <w:numFmt w:val="bullet"/>
+      <w:lvlText w:val=""/>
+      <w:lvlJc w:val="left"/>
+      <w:pPr>
+        <w:ind w:left="2160" w:hanging="360"/>
+      </w:pPr>
+      <w:rPr>
+        <w:rFonts w:ascii="Wingdings" w:hAnsi="Wingdings" w:hint="default"/>
+      </w:rPr>
+    </w:lvl>
+    <w:lvl w:ilvl="3" w:tplc="08090001" w:tentative="1">
+      <w:start w:val="1"/>
+      <w:numFmt w:val="bullet"/>
+      <w:lvlText w:val=""/>
+      <w:lvlJc w:val="left"/>
+      <w:pPr>
+        <w:ind w:left="2880" w:hanging="360"/>
+      </w:pPr>
+      <w:rPr>
+        <w:rFonts w:ascii="Symbol" w:hAnsi="Symbol" w:hint="default"/>
+      </w:rPr>
+    </w:lvl>
+    <w:lvl w:ilvl="4" w:tplc="08090003" w:tentative="1">
+      <w:start w:val="1"/>
+      <w:numFmt w:val="bullet"/>
+      <w:lvlText w:val="o"/>
+      <w:lvlJc w:val="left"/>
+      <w:pPr>
+        <w:ind w:left="3600" w:hanging="360"/>
+      </w:pPr>
+      <w:rPr>
+        <w:rFonts w:ascii="Courier New" w:hAnsi="Courier New" w:cs="Courier New" w:hint="default"/>
+      </w:rPr>
+    </w:lvl>
+    <w:lvl w:ilvl="5" w:tplc="08090005" w:tentative="1">
+      <w:start w:val="1"/>
+      <w:numFmt w:val="bullet"/>
+      <w:lvlText w:val=""/>
+      <w:lvlJc w:val="left"/>
+      <w:pPr>
+        <w:ind w:left="4320" w:hanging="360"/>
+      </w:pPr>
+      <w:rPr>
+        <w:rFonts w:ascii="Wingdings" w:hAnsi="Wingdings" w:hint="default"/>
+      </w:rPr>
+    </w:lvl>
+    <w:lvl w:ilvl="6" w:tplc="08090001" w:tentative="1">
+      <w:start w:val="1"/>
+      <w:numFmt w:val="bullet"/>
+      <w:lvlText w:val=""/>
+      <w:lvlJc w:val="left"/>
+      <w:pPr>
+        <w:ind w:left="5040" w:hanging="360"/>
+      </w:pPr>
+      <w:rPr>
+        <w:rFonts w:ascii="Symbol" w:hAnsi="Symbol" w:hint="default"/>
+      </w:rPr>
+    </w:lvl>
+    <w:lvl w:ilvl="7" w:tplc="08090003" w:tentative="1">
+      <w:start w:val="1"/>
+      <w:numFmt w:val="bullet"/>
+      <w:lvlText w:val="o"/>
+      <w:lvlJc w:val="left"/>
+      <w:pPr>
+        <w:ind w:left="5760" w:hanging="360"/>
+      </w:pPr>
+      <w:rPr>
+        <w:rFonts w:ascii="Courier New" w:hAnsi="Courier New" w:cs="Courier New" w:hint="default"/>
+      </w:rPr>
+    </w:lvl>
+    <w:lvl w:ilvl="8" w:tplc="08090005" w:tentative="1">
+      <w:start w:val="1"/>
+      <w:numFmt w:val="bullet"/>
+      <w:lvlText w:val=""/>
+      <w:lvlJc w:val="left"/>
+      <w:pPr>
+        <w:ind w:left="6480" w:hanging="360"/>
+      </w:pPr>
+      <w:rPr>
+        <w:rFonts w:ascii="Wingdings" w:hAnsi="Wingdings" w:hint="default"/>
+      </w:rPr>
+    </w:lvl>
+  </w:abstractNum>
+  <w:abstractNum w:abstractNumId="2" w15:restartNumberingAfterBreak="0">
     <w:nsid w:val="28B56638"/>
     <w:multiLevelType w:val="multilevel"/>
     <w:tmpl w:val="83E0C7FA"/>
@@ -11216,10 +12622,13 @@
     </w:lvl>
   </w:abstractNum>
   <w:num w:numId="1" w16cid:durableId="898516823">
-    <w:abstractNumId w:val="1"/>
+    <w:abstractNumId w:val="2"/>
   </w:num>
   <w:num w:numId="2" w16cid:durableId="756950639">
     <w:abstractNumId w:val="0"/>
+  </w:num>
+  <w:num w:numId="3" w16cid:durableId="407315191">
+    <w:abstractNumId w:val="1"/>
   </w:num>
 </w:numbering>
 </file>
@@ -11856,6 +13265,7 @@
   <w:style w:type="character" w:default="1" w:styleId="DefaultParagraphFont">
     <w:name w:val="Default Paragraph Font"/>
     <w:uiPriority w:val="1"/>
+    <w:semiHidden/>
     <w:unhideWhenUsed/>
   </w:style>
   <w:style w:type="table" w:default="1" w:styleId="TableNormal">

</xml_diff>

<commit_message>
Modified AI research document
</commit_message>
<xml_diff>
--- a/Documentation/AI Prompts/AI Research Prompts.docx
+++ b/Documentation/AI Prompts/AI Research Prompts.docx
@@ -12209,14 +12209,7 @@
           <w:color w:val="EE0000"/>
           <w:lang w:val="en-US"/>
         </w:rPr>
-        <w:t>"</w:t>
-      </w:r>
-      <w:r>
-        <w:rPr>
-          <w:color w:val="EE0000"/>
-          <w:lang w:val="en-US"/>
-        </w:rPr>
-        <w:t xml:space="preserve">. I created a razor component to handle the data entry form when adding new </w:t>
+        <w:t xml:space="preserve">". I created a razor component to handle the data entry form when adding new </w:t>
       </w:r>
       <w:proofErr w:type="spellStart"/>
       <w:r>
@@ -26446,6 +26439,264 @@
         <w:pStyle w:val="ListParagraph"/>
         <w:spacing w:after="0" w:line="240" w:lineRule="auto"/>
       </w:pPr>
+    </w:p>
+    <w:p>
+      <w:pPr>
+        <w:spacing w:line="259" w:lineRule="auto"/>
+        <w:rPr>
+          <w:sz w:val="22"/>
+          <w:szCs w:val="22"/>
+          <w:lang w:val="en-GB"/>
+        </w:rPr>
+      </w:pPr>
+      <w:r>
+        <w:br w:type="page"/>
+      </w:r>
+    </w:p>
+    <w:p>
+      <w:pPr>
+        <w:pStyle w:val="ListParagraph"/>
+        <w:spacing w:after="0" w:line="240" w:lineRule="auto"/>
+      </w:pPr>
+      <w:r>
+        <w:lastRenderedPageBreak/>
+        <w:t>The following line of code produces error:</w:t>
+      </w:r>
+    </w:p>
+    <w:p>
+      <w:pPr>
+        <w:pStyle w:val="ListParagraph"/>
+        <w:spacing w:after="0" w:line="240" w:lineRule="auto"/>
+      </w:pPr>
+    </w:p>
+    <w:p>
+      <w:pPr>
+        <w:pStyle w:val="ListParagraph"/>
+        <w:rPr>
+          <w:lang w:val="en-US"/>
+        </w:rPr>
+      </w:pPr>
+      <w:r>
+        <w:rPr>
+          <w:lang w:val="en-US"/>
+        </w:rPr>
+        <w:t xml:space="preserve">private async Task </w:t>
+      </w:r>
+      <w:proofErr w:type="spellStart"/>
+      <w:proofErr w:type="gramStart"/>
+      <w:r>
+        <w:rPr>
+          <w:lang w:val="en-US"/>
+        </w:rPr>
+        <w:t>OnStartedEditingItem</w:t>
+      </w:r>
+      <w:proofErr w:type="spellEnd"/>
+      <w:r>
+        <w:rPr>
+          <w:lang w:val="en-US"/>
+        </w:rPr>
+        <w:t>(</w:t>
+      </w:r>
+      <w:proofErr w:type="spellStart"/>
+      <w:proofErr w:type="gramEnd"/>
+      <w:r>
+        <w:rPr>
+          <w:lang w:val="en-US"/>
+        </w:rPr>
+        <w:t>MudItemEditEventArgs</w:t>
+      </w:r>
+      <w:proofErr w:type="spellEnd"/>
+      <w:r>
+        <w:rPr>
+          <w:lang w:val="en-US"/>
+        </w:rPr>
+        <w:t>&lt;</w:t>
+      </w:r>
+      <w:proofErr w:type="spellStart"/>
+      <w:r>
+        <w:rPr>
+          <w:lang w:val="en-US"/>
+        </w:rPr>
+        <w:t>RecruitmentBudgetDTO</w:t>
+      </w:r>
+      <w:proofErr w:type="spellEnd"/>
+      <w:r>
+        <w:rPr>
+          <w:lang w:val="en-US"/>
+        </w:rPr>
+        <w:t>&gt; e)</w:t>
+      </w:r>
+    </w:p>
+    <w:p>
+      <w:pPr>
+        <w:pStyle w:val="ListParagraph"/>
+        <w:rPr>
+          <w:lang w:val="en-US"/>
+        </w:rPr>
+      </w:pPr>
+      <w:r>
+        <w:rPr>
+          <w:lang w:val="en-US"/>
+        </w:rPr>
+        <w:t>{</w:t>
+      </w:r>
+    </w:p>
+    <w:p>
+      <w:pPr>
+        <w:pStyle w:val="ListParagraph"/>
+        <w:rPr>
+          <w:lang w:val="en-US"/>
+        </w:rPr>
+      </w:pPr>
+      <w:r>
+        <w:rPr>
+          <w:lang w:val="en-US"/>
+        </w:rPr>
+        <w:t xml:space="preserve">    await </w:t>
+      </w:r>
+      <w:proofErr w:type="spellStart"/>
+      <w:r>
+        <w:rPr>
+          <w:lang w:val="en-US"/>
+        </w:rPr>
+        <w:t>EditBudgetAsync</w:t>
+      </w:r>
+      <w:proofErr w:type="spellEnd"/>
+      <w:r>
+        <w:rPr>
+          <w:lang w:val="en-US"/>
+        </w:rPr>
+        <w:t>(item);</w:t>
+      </w:r>
+    </w:p>
+    <w:p>
+      <w:pPr>
+        <w:pStyle w:val="ListParagraph"/>
+        <w:rPr>
+          <w:lang w:val="en-US"/>
+        </w:rPr>
+      </w:pPr>
+      <w:r>
+        <w:rPr>
+          <w:lang w:val="en-US"/>
+        </w:rPr>
+        <w:t xml:space="preserve">    </w:t>
+      </w:r>
+      <w:proofErr w:type="spellStart"/>
+      <w:proofErr w:type="gramStart"/>
+      <w:r>
+        <w:rPr>
+          <w:lang w:val="en-US"/>
+        </w:rPr>
+        <w:t>e.Cancel</w:t>
+      </w:r>
+      <w:proofErr w:type="spellEnd"/>
+      <w:proofErr w:type="gramEnd"/>
+      <w:r>
+        <w:rPr>
+          <w:lang w:val="en-US"/>
+        </w:rPr>
+        <w:t xml:space="preserve"> = true; // prevent </w:t>
+      </w:r>
+      <w:proofErr w:type="spellStart"/>
+      <w:r>
+        <w:rPr>
+          <w:lang w:val="en-US"/>
+        </w:rPr>
+        <w:t>MudDataGrid</w:t>
+      </w:r>
+      <w:proofErr w:type="spellEnd"/>
+      <w:r>
+        <w:rPr>
+          <w:lang w:val="en-US"/>
+        </w:rPr>
+        <w:t xml:space="preserve"> from showing its own form</w:t>
+      </w:r>
+    </w:p>
+    <w:p>
+      <w:pPr>
+        <w:pStyle w:val="ListParagraph"/>
+        <w:spacing w:after="0" w:line="240" w:lineRule="auto"/>
+        <w:rPr>
+          <w:lang w:val="en-US"/>
+        </w:rPr>
+      </w:pPr>
+      <w:r>
+        <w:rPr>
+          <w:lang w:val="en-US"/>
+        </w:rPr>
+        <w:t>}</w:t>
+      </w:r>
+    </w:p>
+    <w:p>
+      <w:pPr>
+        <w:pStyle w:val="ListParagraph"/>
+        <w:spacing w:after="0" w:line="240" w:lineRule="auto"/>
+        <w:rPr>
+          <w:lang w:val="en-US"/>
+        </w:rPr>
+      </w:pPr>
+    </w:p>
+    <w:p>
+      <w:pPr>
+        <w:pStyle w:val="ListParagraph"/>
+        <w:spacing w:after="0" w:line="240" w:lineRule="auto"/>
+        <w:rPr>
+          <w:lang w:val="en-US"/>
+        </w:rPr>
+      </w:pPr>
+      <w:r>
+        <w:rPr>
+          <w:lang w:val="en-US"/>
+        </w:rPr>
+        <w:t>And the error message is as follow:</w:t>
+      </w:r>
+    </w:p>
+    <w:p>
+      <w:pPr>
+        <w:pStyle w:val="ListParagraph"/>
+        <w:spacing w:after="0" w:line="240" w:lineRule="auto"/>
+      </w:pPr>
+      <w:r>
+        <w:t>CS0246</w:t>
+      </w:r>
+      <w:r>
+        <w:t xml:space="preserve"> </w:t>
+      </w:r>
+      <w:r>
+        <w:t>The type or namespace name '</w:t>
+      </w:r>
+      <w:proofErr w:type="spellStart"/>
+      <w:r>
+        <w:t>MudItemEditEventArgs</w:t>
+      </w:r>
+      <w:proofErr w:type="spellEnd"/>
+      <w:r>
+        <w:t>&lt;&gt;' could not be found (are you missing a using directive or an assembly reference?)</w:t>
+      </w:r>
+    </w:p>
+    <w:p>
+      <w:pPr>
+        <w:pStyle w:val="ListParagraph"/>
+        <w:spacing w:after="0" w:line="240" w:lineRule="auto"/>
+      </w:pPr>
+    </w:p>
+    <w:p>
+      <w:pPr>
+        <w:pStyle w:val="ListParagraph"/>
+        <w:spacing w:after="0" w:line="240" w:lineRule="auto"/>
+      </w:pPr>
+      <w:r>
+        <w:t xml:space="preserve">Note that I am using </w:t>
+      </w:r>
+      <w:proofErr w:type="spellStart"/>
+      <w:r>
+        <w:t>MudBlazor</w:t>
+      </w:r>
+      <w:proofErr w:type="spellEnd"/>
+      <w:r>
+        <w:t xml:space="preserve"> version 8.8.0 and .Net *.0</w:t>
+      </w:r>
     </w:p>
     <w:sectPr>
       <w:pgSz w:w="11906" w:h="16838"/>

</xml_diff>

<commit_message>
Still working on the Recruitment Request UI design
</commit_message>
<xml_diff>
--- a/Documentation/AI Prompts/AI Research Prompts.docx
+++ b/Documentation/AI Prompts/AI Research Prompts.docx
@@ -1233,8 +1233,16 @@
         <w:rPr>
           <w:lang w:val="en-GB"/>
         </w:rPr>
-        <w:t xml:space="preserve"> = null;</w:t>
-      </w:r>
+        <w:t xml:space="preserve"> = </w:t>
+      </w:r>
+      <w:proofErr w:type="gramStart"/>
+      <w:r>
+        <w:rPr>
+          <w:lang w:val="en-GB"/>
+        </w:rPr>
+        <w:t>null;</w:t>
+      </w:r>
+      <w:proofErr w:type="gramEnd"/>
     </w:p>
     <w:p>
       <w:pPr>
@@ -1351,8 +1359,16 @@
         <w:rPr>
           <w:lang w:val="en-GB"/>
         </w:rPr>
-        <w:t xml:space="preserve"> = null;</w:t>
-      </w:r>
+        <w:t xml:space="preserve"> = </w:t>
+      </w:r>
+      <w:proofErr w:type="gramStart"/>
+      <w:r>
+        <w:rPr>
+          <w:lang w:val="en-GB"/>
+        </w:rPr>
+        <w:t>null;</w:t>
+      </w:r>
+      <w:proofErr w:type="gramEnd"/>
     </w:p>
     <w:p>
       <w:pPr>
@@ -1392,8 +1408,16 @@
         <w:rPr>
           <w:lang w:val="en-GB"/>
         </w:rPr>
-        <w:t xml:space="preserve"> = null;</w:t>
-      </w:r>
+        <w:t xml:space="preserve"> = </w:t>
+      </w:r>
+      <w:proofErr w:type="gramStart"/>
+      <w:r>
+        <w:rPr>
+          <w:lang w:val="en-GB"/>
+        </w:rPr>
+        <w:t>null;</w:t>
+      </w:r>
+      <w:proofErr w:type="gramEnd"/>
     </w:p>
     <w:p>
       <w:pPr>
@@ -4639,12 +4663,14 @@
         <w:t>MaxWidth.Small</w:t>
       </w:r>
       <w:proofErr w:type="spellEnd"/>
+      <w:proofErr w:type="gramStart"/>
       <w:r>
         <w:rPr>
           <w:lang w:val="en-GB"/>
         </w:rPr>
         <w:t>};</w:t>
       </w:r>
+      <w:proofErr w:type="gramEnd"/>
     </w:p>
     <w:p>
       <w:pPr>
@@ -4701,8 +4727,16 @@
         <w:rPr>
           <w:lang w:val="en-GB"/>
         </w:rPr>
-        <w:t>"Delete", parameters, options);</w:t>
-      </w:r>
+        <w:t>"Delete", parameters, options</w:t>
+      </w:r>
+      <w:proofErr w:type="gramStart"/>
+      <w:r>
+        <w:rPr>
+          <w:lang w:val="en-GB"/>
+        </w:rPr>
+        <w:t>);</w:t>
+      </w:r>
+      <w:proofErr w:type="gramEnd"/>
     </w:p>
     <w:p>
       <w:pPr>
@@ -6053,8 +6087,16 @@
         <w:rPr>
           <w:lang w:val="en-GB"/>
         </w:rPr>
-        <w:t xml:space="preserve"> = "Are you sure?";</w:t>
-      </w:r>
+        <w:t xml:space="preserve"> = "Are you sure?</w:t>
+      </w:r>
+      <w:proofErr w:type="gramStart"/>
+      <w:r>
+        <w:rPr>
+          <w:lang w:val="en-GB"/>
+        </w:rPr>
+        <w:t>";</w:t>
+      </w:r>
+      <w:proofErr w:type="gramEnd"/>
     </w:p>
     <w:p>
       <w:pPr>
@@ -6109,8 +6151,16 @@
         <w:rPr>
           <w:lang w:val="en-GB"/>
         </w:rPr>
-        <w:t xml:space="preserve"> = "Delete";</w:t>
-      </w:r>
+        <w:t xml:space="preserve"> = "Delete</w:t>
+      </w:r>
+      <w:proofErr w:type="gramStart"/>
+      <w:r>
+        <w:rPr>
+          <w:lang w:val="en-GB"/>
+        </w:rPr>
+        <w:t>";</w:t>
+      </w:r>
+      <w:proofErr w:type="gramEnd"/>
     </w:p>
     <w:p>
       <w:pPr>
@@ -6173,8 +6223,16 @@
         <w:rPr>
           <w:lang w:val="en-GB"/>
         </w:rPr>
-        <w:t>(true));</w:t>
-      </w:r>
+        <w:t>(true)</w:t>
+      </w:r>
+      <w:proofErr w:type="gramStart"/>
+      <w:r>
+        <w:rPr>
+          <w:lang w:val="en-GB"/>
+        </w:rPr>
+        <w:t>);</w:t>
+      </w:r>
+      <w:proofErr w:type="gramEnd"/>
     </w:p>
     <w:p>
       <w:pPr>
@@ -6215,8 +6273,16 @@
         <w:rPr>
           <w:lang w:val="en-GB"/>
         </w:rPr>
-        <w:t>();</w:t>
-      </w:r>
+        <w:t>(</w:t>
+      </w:r>
+      <w:proofErr w:type="gramStart"/>
+      <w:r>
+        <w:rPr>
+          <w:lang w:val="en-GB"/>
+        </w:rPr>
+        <w:t>);</w:t>
+      </w:r>
+      <w:proofErr w:type="gramEnd"/>
     </w:p>
     <w:p>
       <w:pPr>
@@ -7520,10 +7586,13 @@
         <w:spacing w:after="0" w:line="240" w:lineRule="auto"/>
       </w:pPr>
       <w:r>
-        <w:t xml:space="preserve">     if ($"{</w:t>
-      </w:r>
-      <w:proofErr w:type="spellStart"/>
-      <w:proofErr w:type="gramStart"/>
+        <w:t xml:space="preserve">     if (</w:t>
+      </w:r>
+      <w:proofErr w:type="gramStart"/>
+      <w:r>
+        <w:t>$"{</w:t>
+      </w:r>
+      <w:proofErr w:type="spellStart"/>
       <w:r>
         <w:t>x.Number</w:t>
       </w:r>
@@ -8278,11 +8347,11 @@
         <w:t>AdornmentIcon</w:t>
       </w:r>
       <w:proofErr w:type="spellEnd"/>
+      <w:proofErr w:type="gramStart"/>
       <w:r>
         <w:t>="@</w:t>
       </w:r>
       <w:proofErr w:type="spellStart"/>
-      <w:proofErr w:type="gramStart"/>
       <w:r>
         <w:t>Icons.Material.Filled.Search</w:t>
       </w:r>
@@ -8704,6 +8773,7 @@
         <w:t xml:space="preserve">                 &lt;</w:t>
       </w:r>
       <w:proofErr w:type="spellStart"/>
+      <w:proofErr w:type="gramStart"/>
       <w:r>
         <w:rPr>
           <w:b/>
@@ -8713,7 +8783,11 @@
       </w:r>
       <w:proofErr w:type="spellEnd"/>
       <w:r>
-        <w:t xml:space="preserve"> @bind-Value="</w:t>
+        <w:t xml:space="preserve"> @</w:t>
+      </w:r>
+      <w:proofErr w:type="gramEnd"/>
+      <w:r>
+        <w:t>bind-Value="</w:t>
       </w:r>
       <w:proofErr w:type="gramStart"/>
       <w:r>
@@ -8796,11 +8870,11 @@
         <w:t>AdornmentIcon</w:t>
       </w:r>
       <w:proofErr w:type="spellEnd"/>
+      <w:proofErr w:type="gramStart"/>
       <w:r>
         <w:t>="@</w:t>
       </w:r>
       <w:proofErr w:type="spellStart"/>
-      <w:proofErr w:type="gramStart"/>
       <w:r>
         <w:t>Icons.Material.Filled.ArrowDropDown</w:t>
       </w:r>
@@ -9089,7 +9163,15 @@
         <w:t>Class</w:t>
       </w:r>
       <w:r>
-        <w:t xml:space="preserve">="col-description" </w:t>
+        <w:t>="</w:t>
+      </w:r>
+      <w:proofErr w:type="gramStart"/>
+      <w:r>
+        <w:t>col</w:t>
+      </w:r>
+      <w:proofErr w:type="gramEnd"/>
+      <w:r>
+        <w:t xml:space="preserve">-description" </w:t>
       </w:r>
       <w:r>
         <w:rPr>
@@ -9579,7 +9661,15 @@
         <w:t>Class</w:t>
       </w:r>
       <w:r>
-        <w:t xml:space="preserve">="col-created-date" </w:t>
+        <w:t>="</w:t>
+      </w:r>
+      <w:proofErr w:type="gramStart"/>
+      <w:r>
+        <w:t>col</w:t>
+      </w:r>
+      <w:proofErr w:type="gramEnd"/>
+      <w:r>
+        <w:t xml:space="preserve">-created-date" </w:t>
       </w:r>
       <w:r>
         <w:rPr>
@@ -10095,6 +10185,7 @@
         <w:t xml:space="preserve">                &lt;</w:t>
       </w:r>
       <w:proofErr w:type="spellStart"/>
+      <w:proofErr w:type="gramStart"/>
       <w:r>
         <w:rPr>
           <w:b/>
@@ -10104,7 +10195,11 @@
       </w:r>
       <w:proofErr w:type="spellEnd"/>
       <w:r>
-        <w:t xml:space="preserve"> @bind-Value="</w:t>
+        <w:t xml:space="preserve"> @</w:t>
+      </w:r>
+      <w:proofErr w:type="gramEnd"/>
+      <w:r>
+        <w:t>bind-Value="</w:t>
       </w:r>
       <w:proofErr w:type="gramStart"/>
       <w:r>
@@ -10356,11 +10451,11 @@
         <w:t>OnClick</w:t>
       </w:r>
       <w:proofErr w:type="spellEnd"/>
+      <w:proofErr w:type="gramStart"/>
       <w:r>
         <w:t>="@</w:t>
       </w:r>
       <w:proofErr w:type="spellStart"/>
-      <w:proofErr w:type="gramStart"/>
       <w:r>
         <w:t>row.Actions.StartEditingItemAsync</w:t>
       </w:r>
@@ -10526,11 +10621,11 @@
         <w:t>OnClick</w:t>
       </w:r>
       <w:proofErr w:type="spellEnd"/>
+      <w:proofErr w:type="gramStart"/>
       <w:r>
         <w:t>="@</w:t>
       </w:r>
       <w:proofErr w:type="spellStart"/>
-      <w:proofErr w:type="gramStart"/>
       <w:r>
         <w:t>row.Actions.StartEditingItemAsync</w:t>
       </w:r>
@@ -10736,11 +10831,11 @@
         </w:rPr>
         <w:t>Icon</w:t>
       </w:r>
+      <w:proofErr w:type="gramStart"/>
       <w:r>
         <w:t>="@</w:t>
       </w:r>
       <w:proofErr w:type="spellStart"/>
-      <w:proofErr w:type="gramStart"/>
       <w:r>
         <w:t>Icons.Material.Filled.Info</w:t>
       </w:r>
@@ -10871,7 +10966,15 @@
       </w:r>
       <w:proofErr w:type="gramEnd"/>
       <w:r>
-        <w:t>] {5,10,20,50,100,500}" /&gt;</w:t>
+        <w:t>] {5,10,20,50,</w:t>
+      </w:r>
+      <w:proofErr w:type="gramStart"/>
+      <w:r>
+        <w:t>100,500}"</w:t>
+      </w:r>
+      <w:proofErr w:type="gramEnd"/>
+      <w:r>
+        <w:t xml:space="preserve"> /&gt;</w:t>
       </w:r>
     </w:p>
     <w:p>
@@ -13086,6 +13189,7 @@
         <w:t>AdornmentIcon</w:t>
       </w:r>
       <w:proofErr w:type="spellEnd"/>
+      <w:proofErr w:type="gramStart"/>
       <w:r>
         <w:rPr>
           <w:color w:val="000000" w:themeColor="text1"/>
@@ -13094,7 +13198,6 @@
         <w:t>="@</w:t>
       </w:r>
       <w:proofErr w:type="spellStart"/>
-      <w:proofErr w:type="gramStart"/>
       <w:r>
         <w:rPr>
           <w:color w:val="000000" w:themeColor="text1"/>
@@ -13522,6 +13625,7 @@
         <w:t>MudSwitch</w:t>
       </w:r>
       <w:proofErr w:type="spellEnd"/>
+      <w:proofErr w:type="gramStart"/>
       <w:r>
         <w:rPr>
           <w:color w:val="000000" w:themeColor="text1"/>
@@ -13529,6 +13633,7 @@
         </w:rPr>
         <w:t>&gt; *@</w:t>
       </w:r>
+      <w:proofErr w:type="gramEnd"/>
     </w:p>
     <w:p>
       <w:pPr>
@@ -13750,6 +13855,7 @@
         <w:t>StartIcon</w:t>
       </w:r>
       <w:proofErr w:type="spellEnd"/>
+      <w:proofErr w:type="gramStart"/>
       <w:r>
         <w:rPr>
           <w:color w:val="000000" w:themeColor="text1"/>
@@ -13758,7 +13864,6 @@
         <w:t>="@</w:t>
       </w:r>
       <w:proofErr w:type="spellStart"/>
-      <w:proofErr w:type="gramStart"/>
       <w:r>
         <w:rPr>
           <w:color w:val="000000" w:themeColor="text1"/>
@@ -14582,6 +14687,7 @@
         <w:t xml:space="preserve">                 &lt;</w:t>
       </w:r>
       <w:proofErr w:type="spellStart"/>
+      <w:proofErr w:type="gramStart"/>
       <w:r>
         <w:rPr>
           <w:color w:val="000000" w:themeColor="text1"/>
@@ -14595,7 +14701,15 @@
           <w:color w:val="000000" w:themeColor="text1"/>
           <w:lang w:val="en-US"/>
         </w:rPr>
-        <w:t xml:space="preserve"> @bind-Value="</w:t>
+        <w:t xml:space="preserve"> @</w:t>
+      </w:r>
+      <w:proofErr w:type="gramEnd"/>
+      <w:r>
+        <w:rPr>
+          <w:color w:val="000000" w:themeColor="text1"/>
+          <w:lang w:val="en-US"/>
+        </w:rPr>
+        <w:t>bind-Value="</w:t>
       </w:r>
       <w:proofErr w:type="gramStart"/>
       <w:r>
@@ -15162,6 +15276,7 @@
         <w:t xml:space="preserve">                &lt;</w:t>
       </w:r>
       <w:proofErr w:type="spellStart"/>
+      <w:proofErr w:type="gramStart"/>
       <w:r>
         <w:rPr>
           <w:color w:val="000000" w:themeColor="text1"/>
@@ -15175,7 +15290,15 @@
           <w:color w:val="000000" w:themeColor="text1"/>
           <w:lang w:val="en-US"/>
         </w:rPr>
-        <w:t xml:space="preserve"> @bind-Value="</w:t>
+        <w:t xml:space="preserve"> @</w:t>
+      </w:r>
+      <w:proofErr w:type="gramEnd"/>
+      <w:r>
+        <w:rPr>
+          <w:color w:val="000000" w:themeColor="text1"/>
+          <w:lang w:val="en-US"/>
+        </w:rPr>
+        <w:t>bind-Value="</w:t>
       </w:r>
       <w:proofErr w:type="gramStart"/>
       <w:r>
@@ -15490,7 +15613,39 @@
           <w:color w:val="000000" w:themeColor="text1"/>
           <w:lang w:val="en-US"/>
         </w:rPr>
-        <w:t>" Title="Head Count Budget" Class="col-head-count"&gt;</w:t>
+        <w:t>" Title="Head Count Budget" Class="</w:t>
+      </w:r>
+      <w:proofErr w:type="gramStart"/>
+      <w:r>
+        <w:rPr>
+          <w:color w:val="000000" w:themeColor="text1"/>
+          <w:lang w:val="en-US"/>
+        </w:rPr>
+        <w:t>col</w:t>
+      </w:r>
+      <w:proofErr w:type="gramEnd"/>
+      <w:r>
+        <w:rPr>
+          <w:color w:val="000000" w:themeColor="text1"/>
+          <w:lang w:val="en-US"/>
+        </w:rPr>
+        <w:t>-</w:t>
+      </w:r>
+      <w:proofErr w:type="gramStart"/>
+      <w:r>
+        <w:rPr>
+          <w:color w:val="000000" w:themeColor="text1"/>
+          <w:lang w:val="en-US"/>
+        </w:rPr>
+        <w:t>head-count</w:t>
+      </w:r>
+      <w:proofErr w:type="gramEnd"/>
+      <w:r>
+        <w:rPr>
+          <w:color w:val="000000" w:themeColor="text1"/>
+          <w:lang w:val="en-US"/>
+        </w:rPr>
+        <w:t>"&gt;</w:t>
       </w:r>
     </w:p>
     <w:p>
@@ -15543,6 +15698,7 @@
         <w:t xml:space="preserve">                 &lt;</w:t>
       </w:r>
       <w:proofErr w:type="spellStart"/>
+      <w:proofErr w:type="gramStart"/>
       <w:r>
         <w:rPr>
           <w:color w:val="000000" w:themeColor="text1"/>
@@ -15556,7 +15712,15 @@
           <w:color w:val="000000" w:themeColor="text1"/>
           <w:lang w:val="en-US"/>
         </w:rPr>
-        <w:t xml:space="preserve"> @bind-Value="</w:t>
+        <w:t xml:space="preserve"> @</w:t>
+      </w:r>
+      <w:proofErr w:type="gramEnd"/>
+      <w:r>
+        <w:rPr>
+          <w:color w:val="000000" w:themeColor="text1"/>
+          <w:lang w:val="en-US"/>
+        </w:rPr>
+        <w:t>bind-Value="</w:t>
       </w:r>
       <w:proofErr w:type="gramStart"/>
       <w:r>
@@ -15957,6 +16121,7 @@
         <w:t xml:space="preserve">                 &lt;</w:t>
       </w:r>
       <w:proofErr w:type="spellStart"/>
+      <w:proofErr w:type="gramStart"/>
       <w:r>
         <w:rPr>
           <w:color w:val="000000" w:themeColor="text1"/>
@@ -15970,7 +16135,15 @@
           <w:color w:val="000000" w:themeColor="text1"/>
           <w:lang w:val="en-US"/>
         </w:rPr>
-        <w:t xml:space="preserve"> @bind-Value="</w:t>
+        <w:t xml:space="preserve"> @</w:t>
+      </w:r>
+      <w:proofErr w:type="gramEnd"/>
+      <w:r>
+        <w:rPr>
+          <w:color w:val="000000" w:themeColor="text1"/>
+          <w:lang w:val="en-US"/>
+        </w:rPr>
+        <w:t>bind-Value="</w:t>
       </w:r>
       <w:proofErr w:type="gramStart"/>
       <w:r>
@@ -16285,7 +16458,23 @@
           <w:color w:val="000000" w:themeColor="text1"/>
           <w:lang w:val="en-US"/>
         </w:rPr>
-        <w:t>" Title="Active Requisitions" Class="col-requisition-count" Editable="false"&gt;</w:t>
+        <w:t>" Title="Active Requisitions" Class="</w:t>
+      </w:r>
+      <w:proofErr w:type="gramStart"/>
+      <w:r>
+        <w:rPr>
+          <w:color w:val="000000" w:themeColor="text1"/>
+          <w:lang w:val="en-US"/>
+        </w:rPr>
+        <w:t>col</w:t>
+      </w:r>
+      <w:proofErr w:type="gramEnd"/>
+      <w:r>
+        <w:rPr>
+          <w:color w:val="000000" w:themeColor="text1"/>
+          <w:lang w:val="en-US"/>
+        </w:rPr>
+        <w:t>-requisition-count" Editable="false"&gt;</w:t>
       </w:r>
     </w:p>
     <w:p>
@@ -16338,6 +16527,7 @@
         <w:t xml:space="preserve">                 &lt;</w:t>
       </w:r>
       <w:proofErr w:type="spellStart"/>
+      <w:proofErr w:type="gramStart"/>
       <w:r>
         <w:rPr>
           <w:color w:val="000000" w:themeColor="text1"/>
@@ -16351,7 +16541,15 @@
           <w:color w:val="000000" w:themeColor="text1"/>
           <w:lang w:val="en-US"/>
         </w:rPr>
-        <w:t xml:space="preserve"> @bind-Value="</w:t>
+        <w:t xml:space="preserve"> @</w:t>
+      </w:r>
+      <w:proofErr w:type="gramEnd"/>
+      <w:r>
+        <w:rPr>
+          <w:color w:val="000000" w:themeColor="text1"/>
+          <w:lang w:val="en-US"/>
+        </w:rPr>
+        <w:t>bind-Value="</w:t>
       </w:r>
       <w:proofErr w:type="gramStart"/>
       <w:r>
@@ -16599,7 +16797,23 @@
           <w:color w:val="000000" w:themeColor="text1"/>
           <w:lang w:val="en-US"/>
         </w:rPr>
-        <w:t>" Title="Exit Employees" Class="col-exit-count"&gt;</w:t>
+        <w:t>" Title="Exit Employees" Class="</w:t>
+      </w:r>
+      <w:proofErr w:type="gramStart"/>
+      <w:r>
+        <w:rPr>
+          <w:color w:val="000000" w:themeColor="text1"/>
+          <w:lang w:val="en-US"/>
+        </w:rPr>
+        <w:t>col</w:t>
+      </w:r>
+      <w:proofErr w:type="gramEnd"/>
+      <w:r>
+        <w:rPr>
+          <w:color w:val="000000" w:themeColor="text1"/>
+          <w:lang w:val="en-US"/>
+        </w:rPr>
+        <w:t>-exit-count"&gt;</w:t>
       </w:r>
     </w:p>
     <w:p>
@@ -16652,6 +16866,7 @@
         <w:t xml:space="preserve">                 &lt;</w:t>
       </w:r>
       <w:proofErr w:type="spellStart"/>
+      <w:proofErr w:type="gramStart"/>
       <w:r>
         <w:rPr>
           <w:color w:val="000000" w:themeColor="text1"/>
@@ -16665,7 +16880,15 @@
           <w:color w:val="000000" w:themeColor="text1"/>
           <w:lang w:val="en-US"/>
         </w:rPr>
-        <w:t xml:space="preserve"> @bind-Value="</w:t>
+        <w:t xml:space="preserve"> @</w:t>
+      </w:r>
+      <w:proofErr w:type="gramEnd"/>
+      <w:r>
+        <w:rPr>
+          <w:color w:val="000000" w:themeColor="text1"/>
+          <w:lang w:val="en-US"/>
+        </w:rPr>
+        <w:t>bind-Value="</w:t>
       </w:r>
       <w:proofErr w:type="gramStart"/>
       <w:r>
@@ -17033,6 +17256,7 @@
         <w:t xml:space="preserve">                 &lt;</w:t>
       </w:r>
       <w:proofErr w:type="spellStart"/>
+      <w:proofErr w:type="gramStart"/>
       <w:r>
         <w:rPr>
           <w:color w:val="000000" w:themeColor="text1"/>
@@ -17046,7 +17270,15 @@
           <w:color w:val="000000" w:themeColor="text1"/>
           <w:lang w:val="en-US"/>
         </w:rPr>
-        <w:t xml:space="preserve"> @bind-Value="</w:t>
+        <w:t xml:space="preserve"> @</w:t>
+      </w:r>
+      <w:proofErr w:type="gramEnd"/>
+      <w:r>
+        <w:rPr>
+          <w:color w:val="000000" w:themeColor="text1"/>
+          <w:lang w:val="en-US"/>
+        </w:rPr>
+        <w:t>bind-Value="</w:t>
       </w:r>
       <w:proofErr w:type="gramStart"/>
       <w:r>
@@ -17293,7 +17525,23 @@
           <w:color w:val="000000" w:themeColor="text1"/>
           <w:lang w:val="en-US"/>
         </w:rPr>
-        <w:t>" Title="New Indent" Class="col-indent-count"&gt;</w:t>
+        <w:t>" Title="New Indent" Class="</w:t>
+      </w:r>
+      <w:proofErr w:type="gramStart"/>
+      <w:r>
+        <w:rPr>
+          <w:color w:val="000000" w:themeColor="text1"/>
+          <w:lang w:val="en-US"/>
+        </w:rPr>
+        <w:t>col</w:t>
+      </w:r>
+      <w:proofErr w:type="gramEnd"/>
+      <w:r>
+        <w:rPr>
+          <w:color w:val="000000" w:themeColor="text1"/>
+          <w:lang w:val="en-US"/>
+        </w:rPr>
+        <w:t>-indent-count"&gt;</w:t>
       </w:r>
     </w:p>
     <w:p>
@@ -17346,6 +17594,7 @@
         <w:t xml:space="preserve">                 &lt;</w:t>
       </w:r>
       <w:proofErr w:type="spellStart"/>
+      <w:proofErr w:type="gramStart"/>
       <w:r>
         <w:rPr>
           <w:color w:val="000000" w:themeColor="text1"/>
@@ -17359,7 +17608,15 @@
           <w:color w:val="000000" w:themeColor="text1"/>
           <w:lang w:val="en-US"/>
         </w:rPr>
-        <w:t xml:space="preserve"> @bind-Value="</w:t>
+        <w:t xml:space="preserve"> @</w:t>
+      </w:r>
+      <w:proofErr w:type="gramEnd"/>
+      <w:r>
+        <w:rPr>
+          <w:color w:val="000000" w:themeColor="text1"/>
+          <w:lang w:val="en-US"/>
+        </w:rPr>
+        <w:t>bind-Value="</w:t>
       </w:r>
       <w:proofErr w:type="gramStart"/>
       <w:r>
@@ -17999,6 +18256,7 @@
         <w:t xml:space="preserve">                &lt;</w:t>
       </w:r>
       <w:proofErr w:type="spellStart"/>
+      <w:proofErr w:type="gramStart"/>
       <w:r>
         <w:rPr>
           <w:color w:val="000000" w:themeColor="text1"/>
@@ -18012,7 +18270,15 @@
           <w:color w:val="000000" w:themeColor="text1"/>
           <w:lang w:val="en-US"/>
         </w:rPr>
-        <w:t xml:space="preserve"> @bind-Value="</w:t>
+        <w:t xml:space="preserve"> @</w:t>
+      </w:r>
+      <w:proofErr w:type="gramEnd"/>
+      <w:r>
+        <w:rPr>
+          <w:color w:val="000000" w:themeColor="text1"/>
+          <w:lang w:val="en-US"/>
+        </w:rPr>
+        <w:t>bind-Value="</w:t>
       </w:r>
       <w:proofErr w:type="gramStart"/>
       <w:r>
@@ -18657,10 +18923,17 @@
           <w:color w:val="000000" w:themeColor="text1"/>
           <w:lang w:val="en-US"/>
         </w:rPr>
-        <w:t xml:space="preserve">                    Icon="@</w:t>
-      </w:r>
-      <w:proofErr w:type="spellStart"/>
-      <w:proofErr w:type="gramStart"/>
+        <w:t xml:space="preserve">                    Icon</w:t>
+      </w:r>
+      <w:proofErr w:type="gramStart"/>
+      <w:r>
+        <w:rPr>
+          <w:color w:val="000000" w:themeColor="text1"/>
+          <w:lang w:val="en-US"/>
+        </w:rPr>
+        <w:t>="@</w:t>
+      </w:r>
+      <w:proofErr w:type="spellStart"/>
       <w:r>
         <w:rPr>
           <w:color w:val="000000" w:themeColor="text1"/>
@@ -18703,6 +18976,7 @@
         <w:t>OnClick</w:t>
       </w:r>
       <w:proofErr w:type="spellEnd"/>
+      <w:proofErr w:type="gramStart"/>
       <w:r>
         <w:rPr>
           <w:color w:val="000000" w:themeColor="text1"/>
@@ -18711,7 +18985,6 @@
         <w:t>="@</w:t>
       </w:r>
       <w:proofErr w:type="spellStart"/>
-      <w:proofErr w:type="gramStart"/>
       <w:r>
         <w:rPr>
           <w:color w:val="000000" w:themeColor="text1"/>
@@ -18825,10 +19098,17 @@
           <w:color w:val="000000" w:themeColor="text1"/>
           <w:lang w:val="en-US"/>
         </w:rPr>
-        <w:t xml:space="preserve">                    Icon="@</w:t>
-      </w:r>
-      <w:proofErr w:type="spellStart"/>
-      <w:proofErr w:type="gramStart"/>
+        <w:t xml:space="preserve">                    Icon</w:t>
+      </w:r>
+      <w:proofErr w:type="gramStart"/>
+      <w:r>
+        <w:rPr>
+          <w:color w:val="000000" w:themeColor="text1"/>
+          <w:lang w:val="en-US"/>
+        </w:rPr>
+        <w:t>="@</w:t>
+      </w:r>
+      <w:proofErr w:type="spellStart"/>
       <w:r>
         <w:rPr>
           <w:color w:val="000000" w:themeColor="text1"/>
@@ -18913,6 +19193,7 @@
         <w:t>OnClick</w:t>
       </w:r>
       <w:proofErr w:type="spellEnd"/>
+      <w:proofErr w:type="gramStart"/>
       <w:r>
         <w:rPr>
           <w:color w:val="000000" w:themeColor="text1"/>
@@ -18921,7 +19202,6 @@
         <w:t>="@</w:t>
       </w:r>
       <w:proofErr w:type="spellStart"/>
-      <w:proofErr w:type="gramStart"/>
       <w:r>
         <w:rPr>
           <w:color w:val="000000" w:themeColor="text1"/>
@@ -19035,10 +19315,17 @@
           <w:color w:val="000000" w:themeColor="text1"/>
           <w:lang w:val="en-US"/>
         </w:rPr>
-        <w:t xml:space="preserve">                               Icon="@</w:t>
-      </w:r>
-      <w:proofErr w:type="spellStart"/>
-      <w:proofErr w:type="gramStart"/>
+        <w:t xml:space="preserve">                               Icon</w:t>
+      </w:r>
+      <w:proofErr w:type="gramStart"/>
+      <w:r>
+        <w:rPr>
+          <w:color w:val="000000" w:themeColor="text1"/>
+          <w:lang w:val="en-US"/>
+        </w:rPr>
+        <w:t>="@</w:t>
+      </w:r>
+      <w:proofErr w:type="spellStart"/>
       <w:r>
         <w:rPr>
           <w:color w:val="000000" w:themeColor="text1"/>
@@ -19319,10 +19606,17 @@
           <w:color w:val="000000" w:themeColor="text1"/>
           <w:lang w:val="en-US"/>
         </w:rPr>
-        <w:t xml:space="preserve"> Icon="@</w:t>
-      </w:r>
-      <w:proofErr w:type="spellStart"/>
-      <w:proofErr w:type="gramStart"/>
+        <w:t xml:space="preserve"> Icon</w:t>
+      </w:r>
+      <w:proofErr w:type="gramStart"/>
+      <w:r>
+        <w:rPr>
+          <w:color w:val="000000" w:themeColor="text1"/>
+          <w:lang w:val="en-US"/>
+        </w:rPr>
+        <w:t>="@</w:t>
+      </w:r>
+      <w:proofErr w:type="spellStart"/>
       <w:r>
         <w:rPr>
           <w:color w:val="000000" w:themeColor="text1"/>
@@ -19518,7 +19812,23 @@
           <w:color w:val="000000" w:themeColor="text1"/>
           <w:lang w:val="en-US"/>
         </w:rPr>
-        <w:t>] {5,10,20,50,100,500}" /&gt;</w:t>
+        <w:t>] {5,10,20,50,</w:t>
+      </w:r>
+      <w:proofErr w:type="gramStart"/>
+      <w:r>
+        <w:rPr>
+          <w:color w:val="000000" w:themeColor="text1"/>
+          <w:lang w:val="en-US"/>
+        </w:rPr>
+        <w:t>100,500}"</w:t>
+      </w:r>
+      <w:proofErr w:type="gramEnd"/>
+      <w:r>
+        <w:rPr>
+          <w:color w:val="000000" w:themeColor="text1"/>
+          <w:lang w:val="en-US"/>
+        </w:rPr>
+        <w:t xml:space="preserve"> /&gt;</w:t>
       </w:r>
     </w:p>
     <w:p>
@@ -21610,12 +21920,14 @@
         <w:t>StateHasChanged</w:t>
       </w:r>
       <w:proofErr w:type="spellEnd"/>
+      <w:proofErr w:type="gramStart"/>
       <w:r>
         <w:rPr>
           <w:color w:val="000000" w:themeColor="text1"/>
         </w:rPr>
         <w:t>);</w:t>
       </w:r>
+      <w:proofErr w:type="gramEnd"/>
     </w:p>
     <w:p>
       <w:pPr>
@@ -22376,12 +22688,14 @@
         <w:t>StateHasChanged</w:t>
       </w:r>
       <w:proofErr w:type="spellEnd"/>
+      <w:proofErr w:type="gramStart"/>
       <w:r>
         <w:rPr>
           <w:color w:val="000000" w:themeColor="text1"/>
         </w:rPr>
         <w:t>);</w:t>
       </w:r>
+      <w:proofErr w:type="gramEnd"/>
     </w:p>
     <w:p>
       <w:pPr>
@@ -23187,12 +23501,14 @@
         <w:t>StateHasChanged</w:t>
       </w:r>
       <w:proofErr w:type="spellEnd"/>
+      <w:proofErr w:type="gramStart"/>
       <w:r>
         <w:rPr>
           <w:color w:val="000000" w:themeColor="text1"/>
         </w:rPr>
         <w:t>);</w:t>
       </w:r>
+      <w:proofErr w:type="gramEnd"/>
     </w:p>
     <w:p>
       <w:pPr>
@@ -26696,6 +27012,1367 @@
       <w:proofErr w:type="spellEnd"/>
       <w:r>
         <w:t xml:space="preserve"> version 8.8.0 and .Net *.0</w:t>
+      </w:r>
+    </w:p>
+    <w:p>
+      <w:pPr>
+        <w:pStyle w:val="ListParagraph"/>
+        <w:spacing w:after="0" w:line="240" w:lineRule="auto"/>
+      </w:pPr>
+    </w:p>
+    <w:p>
+      <w:pPr>
+        <w:pStyle w:val="ListParagraph"/>
+        <w:spacing w:after="0" w:line="240" w:lineRule="auto"/>
+        <w:rPr>
+          <w:b/>
+          <w:bCs/>
+          <w:color w:val="EE0000"/>
+          <w:u w:val="single"/>
+        </w:rPr>
+      </w:pPr>
+      <w:r>
+        <w:rPr>
+          <w:b/>
+          <w:bCs/>
+          <w:color w:val="EE0000"/>
+          <w:u w:val="single"/>
+        </w:rPr>
+        <w:t>AI Prompt:</w:t>
+      </w:r>
+    </w:p>
+    <w:p>
+      <w:pPr>
+        <w:pStyle w:val="ListParagraph"/>
+        <w:spacing w:after="0" w:line="240" w:lineRule="auto"/>
+        <w:rPr>
+          <w:b/>
+          <w:bCs/>
+          <w:color w:val="EE0000"/>
+          <w:u w:val="single"/>
+        </w:rPr>
+      </w:pPr>
+    </w:p>
+    <w:p>
+      <w:pPr>
+        <w:pStyle w:val="ListParagraph"/>
+        <w:spacing w:after="0" w:line="240" w:lineRule="auto"/>
+        <w:rPr>
+          <w:color w:val="EE0000"/>
+        </w:rPr>
+      </w:pPr>
+      <w:r>
+        <w:rPr>
+          <w:color w:val="EE0000"/>
+        </w:rPr>
+        <w:t>I am using a radio button group to let users select the type of salary range which can be any of the following: Yearly, Monthly, Daily, and Hourly. I have 4 slider controls that allow users to set the salary range in BHD currency. Now, I need to enable only the associated slider control based on the selected value of the radio button group. Let’s say if the selected radio button value is “Yearly”, then only the Yearly Salary Range slider control will be enabled. I need to write the code in the “</w:t>
+      </w:r>
+      <w:proofErr w:type="spellStart"/>
+      <w:r>
+        <w:rPr>
+          <w:color w:val="EE0000"/>
+          <w:lang w:val="en-US"/>
+        </w:rPr>
+        <w:t>onchange</w:t>
+      </w:r>
+      <w:proofErr w:type="spellEnd"/>
+      <w:r>
+        <w:rPr>
+          <w:color w:val="EE0000"/>
+        </w:rPr>
+        <w:t xml:space="preserve">” event of the </w:t>
+      </w:r>
+      <w:proofErr w:type="spellStart"/>
+      <w:r>
+        <w:rPr>
+          <w:color w:val="EE0000"/>
+        </w:rPr>
+        <w:t>radion</w:t>
+      </w:r>
+      <w:proofErr w:type="spellEnd"/>
+      <w:r>
+        <w:rPr>
+          <w:color w:val="EE0000"/>
+        </w:rPr>
+        <w:t xml:space="preserve"> button group. Write me a code that fulfils this requirement.</w:t>
+      </w:r>
+    </w:p>
+    <w:p>
+      <w:pPr>
+        <w:pStyle w:val="ListParagraph"/>
+        <w:spacing w:after="0" w:line="240" w:lineRule="auto"/>
+        <w:rPr>
+          <w:color w:val="EE0000"/>
+        </w:rPr>
+      </w:pPr>
+      <w:r>
+        <w:rPr>
+          <w:color w:val="EE0000"/>
+        </w:rPr>
+        <w:t xml:space="preserve">Find below the </w:t>
+      </w:r>
+      <w:proofErr w:type="spellStart"/>
+      <w:r>
+        <w:rPr>
+          <w:color w:val="EE0000"/>
+        </w:rPr>
+        <w:t>MudBlazor</w:t>
+      </w:r>
+      <w:proofErr w:type="spellEnd"/>
+      <w:r>
+        <w:rPr>
+          <w:color w:val="EE0000"/>
+        </w:rPr>
+        <w:t xml:space="preserve"> markup code:</w:t>
+      </w:r>
+    </w:p>
+    <w:p>
+      <w:pPr>
+        <w:pStyle w:val="ListParagraph"/>
+      </w:pPr>
+      <w:r>
+        <w:t>&lt;</w:t>
+      </w:r>
+      <w:proofErr w:type="spellStart"/>
+      <w:r>
+        <w:rPr>
+          <w:b/>
+          <w:bCs/>
+        </w:rPr>
+        <w:t>MudRadioGroup</w:t>
+      </w:r>
+      <w:proofErr w:type="spellEnd"/>
+      <w:r>
+        <w:t xml:space="preserve"> @bind-Value="_recruitmentRequest.SalaryRangeType"&gt;</w:t>
+      </w:r>
+    </w:p>
+    <w:p>
+      <w:pPr>
+        <w:pStyle w:val="ListParagraph"/>
+      </w:pPr>
+      <w:r>
+        <w:t xml:space="preserve">    &lt;</w:t>
+      </w:r>
+      <w:proofErr w:type="spellStart"/>
+      <w:r>
+        <w:rPr>
+          <w:b/>
+          <w:bCs/>
+        </w:rPr>
+        <w:t>MudRadio</w:t>
+      </w:r>
+      <w:proofErr w:type="spellEnd"/>
+      <w:r>
+        <w:t xml:space="preserve"> </w:t>
+      </w:r>
+      <w:r>
+        <w:rPr>
+          <w:b/>
+          <w:bCs/>
+        </w:rPr>
+        <w:t>Value</w:t>
+      </w:r>
+      <w:r>
+        <w:t xml:space="preserve">="@("Yearly")" </w:t>
+      </w:r>
+      <w:proofErr w:type="spellStart"/>
+      <w:r>
+        <w:rPr>
+          <w:b/>
+          <w:bCs/>
+        </w:rPr>
+        <w:t>Color</w:t>
+      </w:r>
+      <w:proofErr w:type="spellEnd"/>
+      <w:r>
+        <w:t>="</w:t>
+      </w:r>
+      <w:proofErr w:type="spellStart"/>
+      <w:r>
+        <w:t>Color.Info</w:t>
+      </w:r>
+      <w:proofErr w:type="spellEnd"/>
+      <w:r>
+        <w:t>"&gt;Yearly&lt;/</w:t>
+      </w:r>
+      <w:proofErr w:type="spellStart"/>
+      <w:r>
+        <w:rPr>
+          <w:b/>
+          <w:bCs/>
+        </w:rPr>
+        <w:t>MudRadio</w:t>
+      </w:r>
+      <w:proofErr w:type="spellEnd"/>
+      <w:r>
+        <w:t>&gt;</w:t>
+      </w:r>
+    </w:p>
+    <w:p>
+      <w:pPr>
+        <w:pStyle w:val="ListParagraph"/>
+      </w:pPr>
+      <w:r>
+        <w:t xml:space="preserve">    &lt;</w:t>
+      </w:r>
+      <w:proofErr w:type="spellStart"/>
+      <w:r>
+        <w:rPr>
+          <w:b/>
+          <w:bCs/>
+        </w:rPr>
+        <w:t>MudRadio</w:t>
+      </w:r>
+      <w:proofErr w:type="spellEnd"/>
+      <w:r>
+        <w:t xml:space="preserve"> </w:t>
+      </w:r>
+      <w:r>
+        <w:rPr>
+          <w:b/>
+          <w:bCs/>
+        </w:rPr>
+        <w:t>Value</w:t>
+      </w:r>
+      <w:r>
+        <w:t xml:space="preserve">="@("Monthly")" </w:t>
+      </w:r>
+      <w:proofErr w:type="spellStart"/>
+      <w:r>
+        <w:rPr>
+          <w:b/>
+          <w:bCs/>
+        </w:rPr>
+        <w:t>Color</w:t>
+      </w:r>
+      <w:proofErr w:type="spellEnd"/>
+      <w:r>
+        <w:t>="</w:t>
+      </w:r>
+      <w:proofErr w:type="spellStart"/>
+      <w:r>
+        <w:t>Color.Info</w:t>
+      </w:r>
+      <w:proofErr w:type="spellEnd"/>
+      <w:r>
+        <w:t>"&gt;Monthly&lt;/</w:t>
+      </w:r>
+      <w:proofErr w:type="spellStart"/>
+      <w:r>
+        <w:rPr>
+          <w:b/>
+          <w:bCs/>
+        </w:rPr>
+        <w:t>MudRadio</w:t>
+      </w:r>
+      <w:proofErr w:type="spellEnd"/>
+      <w:r>
+        <w:t>&gt;</w:t>
+      </w:r>
+    </w:p>
+    <w:p>
+      <w:pPr>
+        <w:pStyle w:val="ListParagraph"/>
+      </w:pPr>
+      <w:r>
+        <w:t xml:space="preserve">    &lt;</w:t>
+      </w:r>
+      <w:proofErr w:type="spellStart"/>
+      <w:r>
+        <w:rPr>
+          <w:b/>
+          <w:bCs/>
+        </w:rPr>
+        <w:t>MudRadio</w:t>
+      </w:r>
+      <w:proofErr w:type="spellEnd"/>
+      <w:r>
+        <w:t xml:space="preserve"> </w:t>
+      </w:r>
+      <w:r>
+        <w:rPr>
+          <w:b/>
+          <w:bCs/>
+        </w:rPr>
+        <w:t>Value</w:t>
+      </w:r>
+      <w:r>
+        <w:t xml:space="preserve">="@("Daily")" </w:t>
+      </w:r>
+      <w:proofErr w:type="spellStart"/>
+      <w:r>
+        <w:rPr>
+          <w:b/>
+          <w:bCs/>
+        </w:rPr>
+        <w:t>Color</w:t>
+      </w:r>
+      <w:proofErr w:type="spellEnd"/>
+      <w:r>
+        <w:t>="</w:t>
+      </w:r>
+      <w:proofErr w:type="spellStart"/>
+      <w:r>
+        <w:t>Color.Info</w:t>
+      </w:r>
+      <w:proofErr w:type="spellEnd"/>
+      <w:r>
+        <w:t>"&gt;Daily&lt;/</w:t>
+      </w:r>
+      <w:proofErr w:type="spellStart"/>
+      <w:r>
+        <w:rPr>
+          <w:b/>
+          <w:bCs/>
+        </w:rPr>
+        <w:t>MudRadio</w:t>
+      </w:r>
+      <w:proofErr w:type="spellEnd"/>
+      <w:r>
+        <w:t>&gt;</w:t>
+      </w:r>
+    </w:p>
+    <w:p>
+      <w:pPr>
+        <w:pStyle w:val="ListParagraph"/>
+      </w:pPr>
+      <w:r>
+        <w:t xml:space="preserve">    &lt;</w:t>
+      </w:r>
+      <w:proofErr w:type="spellStart"/>
+      <w:r>
+        <w:rPr>
+          <w:b/>
+          <w:bCs/>
+        </w:rPr>
+        <w:t>MudRadio</w:t>
+      </w:r>
+      <w:proofErr w:type="spellEnd"/>
+      <w:r>
+        <w:t xml:space="preserve"> </w:t>
+      </w:r>
+      <w:r>
+        <w:rPr>
+          <w:b/>
+          <w:bCs/>
+        </w:rPr>
+        <w:t>Value</w:t>
+      </w:r>
+      <w:r>
+        <w:t xml:space="preserve">="@("Hourly")" </w:t>
+      </w:r>
+      <w:proofErr w:type="spellStart"/>
+      <w:r>
+        <w:rPr>
+          <w:b/>
+          <w:bCs/>
+        </w:rPr>
+        <w:t>Color</w:t>
+      </w:r>
+      <w:proofErr w:type="spellEnd"/>
+      <w:r>
+        <w:t>="</w:t>
+      </w:r>
+      <w:proofErr w:type="spellStart"/>
+      <w:r>
+        <w:t>Color.Info</w:t>
+      </w:r>
+      <w:proofErr w:type="spellEnd"/>
+      <w:r>
+        <w:t>"&gt;Hourly&lt;/</w:t>
+      </w:r>
+      <w:proofErr w:type="spellStart"/>
+      <w:r>
+        <w:rPr>
+          <w:b/>
+          <w:bCs/>
+        </w:rPr>
+        <w:t>MudRadio</w:t>
+      </w:r>
+      <w:proofErr w:type="spellEnd"/>
+      <w:r>
+        <w:t>&gt;</w:t>
+      </w:r>
+    </w:p>
+    <w:p>
+      <w:pPr>
+        <w:pStyle w:val="ListParagraph"/>
+        <w:spacing w:after="0" w:line="240" w:lineRule="auto"/>
+        <w:rPr>
+          <w:lang w:val="en-US"/>
+        </w:rPr>
+      </w:pPr>
+      <w:r>
+        <w:rPr>
+          <w:lang w:val="en-US"/>
+        </w:rPr>
+        <w:t>&lt;/</w:t>
+      </w:r>
+      <w:proofErr w:type="spellStart"/>
+      <w:r>
+        <w:rPr>
+          <w:b/>
+          <w:bCs/>
+          <w:lang w:val="en-US"/>
+        </w:rPr>
+        <w:t>MudRadioGroup</w:t>
+      </w:r>
+      <w:proofErr w:type="spellEnd"/>
+      <w:r>
+        <w:rPr>
+          <w:lang w:val="en-US"/>
+        </w:rPr>
+        <w:t>&gt;</w:t>
+      </w:r>
+    </w:p>
+    <w:p>
+      <w:pPr>
+        <w:pStyle w:val="ListParagraph"/>
+        <w:spacing w:after="0" w:line="240" w:lineRule="auto"/>
+        <w:rPr>
+          <w:lang w:val="en-US"/>
+        </w:rPr>
+      </w:pPr>
+    </w:p>
+    <w:p>
+      <w:pPr>
+        <w:pStyle w:val="ListParagraph"/>
+      </w:pPr>
+      <w:r>
+        <w:t>&lt;</w:t>
+      </w:r>
+      <w:proofErr w:type="spellStart"/>
+      <w:r>
+        <w:rPr>
+          <w:b/>
+          <w:bCs/>
+        </w:rPr>
+        <w:t>MudSlider</w:t>
+      </w:r>
+      <w:proofErr w:type="spellEnd"/>
+      <w:r>
+        <w:t xml:space="preserve"> @bind-Value="_recruitmentRequest.YearlySalaryRange"  </w:t>
+      </w:r>
+    </w:p>
+    <w:p>
+      <w:pPr>
+        <w:pStyle w:val="ListParagraph"/>
+      </w:pPr>
+      <w:r>
+        <w:t xml:space="preserve">    </w:t>
+      </w:r>
+      <w:r>
+        <w:rPr>
+          <w:b/>
+          <w:bCs/>
+        </w:rPr>
+        <w:t>Disabled</w:t>
+      </w:r>
+      <w:r>
+        <w:t>="</w:t>
+      </w:r>
+      <w:proofErr w:type="gramStart"/>
+      <w:r>
+        <w:t>@(</w:t>
+      </w:r>
+      <w:proofErr w:type="gramEnd"/>
+      <w:r>
+        <w:t>_</w:t>
+      </w:r>
+      <w:proofErr w:type="spellStart"/>
+      <w:r>
+        <w:t>recruitmentRequest.SalaryRangeType</w:t>
+      </w:r>
+      <w:proofErr w:type="spellEnd"/>
+      <w:r>
+        <w:t xml:space="preserve"> == "Yearly</w:t>
+      </w:r>
+      <w:proofErr w:type="gramStart"/>
+      <w:r>
+        <w:t>" ?</w:t>
+      </w:r>
+      <w:proofErr w:type="gramEnd"/>
+      <w:r>
+        <w:t xml:space="preserve"> false: true)"</w:t>
+      </w:r>
+    </w:p>
+    <w:p>
+      <w:pPr>
+        <w:pStyle w:val="ListParagraph"/>
+      </w:pPr>
+      <w:r>
+        <w:t xml:space="preserve">    </w:t>
+      </w:r>
+      <w:r>
+        <w:rPr>
+          <w:b/>
+          <w:bCs/>
+        </w:rPr>
+        <w:t>Min</w:t>
+      </w:r>
+      <w:r>
+        <w:t>="@_</w:t>
+      </w:r>
+      <w:proofErr w:type="spellStart"/>
+      <w:r>
+        <w:t>recruitmentRequest.YearlySalaryRangeMin</w:t>
+      </w:r>
+      <w:proofErr w:type="spellEnd"/>
+      <w:r>
+        <w:t xml:space="preserve">" </w:t>
+      </w:r>
+      <w:r>
+        <w:rPr>
+          <w:b/>
+          <w:bCs/>
+        </w:rPr>
+        <w:t>Max</w:t>
+      </w:r>
+      <w:r>
+        <w:t>="_</w:t>
+      </w:r>
+      <w:proofErr w:type="spellStart"/>
+      <w:r>
+        <w:t>recruitmentRequest.YearlySalaryRangeMax</w:t>
+      </w:r>
+      <w:proofErr w:type="spellEnd"/>
+      <w:r>
+        <w:t>"</w:t>
+      </w:r>
+    </w:p>
+    <w:p>
+      <w:pPr>
+        <w:pStyle w:val="ListParagraph"/>
+      </w:pPr>
+      <w:r>
+        <w:t xml:space="preserve">    </w:t>
+      </w:r>
+      <w:proofErr w:type="spellStart"/>
+      <w:r>
+        <w:rPr>
+          <w:b/>
+          <w:bCs/>
+        </w:rPr>
+        <w:t>Color</w:t>
+      </w:r>
+      <w:proofErr w:type="spellEnd"/>
+      <w:r>
+        <w:t>="</w:t>
+      </w:r>
+      <w:proofErr w:type="spellStart"/>
+      <w:r>
+        <w:t>Color.Info</w:t>
+      </w:r>
+      <w:proofErr w:type="spellEnd"/>
+      <w:r>
+        <w:t xml:space="preserve">" </w:t>
+      </w:r>
+      <w:r>
+        <w:rPr>
+          <w:b/>
+          <w:bCs/>
+        </w:rPr>
+        <w:t>Size</w:t>
+      </w:r>
+      <w:r>
+        <w:t>="</w:t>
+      </w:r>
+      <w:proofErr w:type="spellStart"/>
+      <w:r>
+        <w:t>Size.Medium</w:t>
+      </w:r>
+      <w:proofErr w:type="spellEnd"/>
+      <w:r>
+        <w:t xml:space="preserve">" </w:t>
+      </w:r>
+      <w:r>
+        <w:rPr>
+          <w:b/>
+          <w:bCs/>
+        </w:rPr>
+        <w:t>Variant</w:t>
+      </w:r>
+      <w:r>
+        <w:t>="</w:t>
+      </w:r>
+      <w:proofErr w:type="spellStart"/>
+      <w:r>
+        <w:t>Variant.Filled</w:t>
+      </w:r>
+      <w:proofErr w:type="spellEnd"/>
+      <w:r>
+        <w:t xml:space="preserve">" </w:t>
+      </w:r>
+      <w:proofErr w:type="spellStart"/>
+      <w:r>
+        <w:rPr>
+          <w:b/>
+          <w:bCs/>
+        </w:rPr>
+        <w:t>ValueLabel</w:t>
+      </w:r>
+      <w:proofErr w:type="spellEnd"/>
+      <w:r>
+        <w:t>="true"&gt;</w:t>
+      </w:r>
+    </w:p>
+    <w:p>
+      <w:pPr>
+        <w:pStyle w:val="ListParagraph"/>
+      </w:pPr>
+      <w:r>
+        <w:t xml:space="preserve">    Yearly Salary Range (@_recruitmentRequest.YearlySalaryRangeCurrency): @_</w:t>
+      </w:r>
+      <w:proofErr w:type="gramStart"/>
+      <w:r>
+        <w:t>recruitmentRequest.YearlySalaryRange.ToString</w:t>
+      </w:r>
+      <w:proofErr w:type="gramEnd"/>
+      <w:r>
+        <w:t>()</w:t>
+      </w:r>
+    </w:p>
+    <w:p>
+      <w:pPr>
+        <w:pStyle w:val="ListParagraph"/>
+        <w:spacing w:after="0" w:line="240" w:lineRule="auto"/>
+        <w:rPr>
+          <w:lang w:val="en-US"/>
+        </w:rPr>
+      </w:pPr>
+      <w:r>
+        <w:rPr>
+          <w:lang w:val="en-US"/>
+        </w:rPr>
+        <w:t>&lt;/</w:t>
+      </w:r>
+      <w:proofErr w:type="spellStart"/>
+      <w:r>
+        <w:rPr>
+          <w:b/>
+          <w:bCs/>
+          <w:lang w:val="en-US"/>
+        </w:rPr>
+        <w:t>MudSlider</w:t>
+      </w:r>
+      <w:proofErr w:type="spellEnd"/>
+      <w:r>
+        <w:rPr>
+          <w:lang w:val="en-US"/>
+        </w:rPr>
+        <w:t>&gt;</w:t>
+      </w:r>
+    </w:p>
+    <w:p>
+      <w:pPr>
+        <w:pStyle w:val="ListParagraph"/>
+        <w:spacing w:after="0" w:line="240" w:lineRule="auto"/>
+        <w:rPr>
+          <w:lang w:val="en-US"/>
+        </w:rPr>
+      </w:pPr>
+    </w:p>
+    <w:p>
+      <w:pPr>
+        <w:pStyle w:val="ListParagraph"/>
+      </w:pPr>
+      <w:r>
+        <w:t>&lt;</w:t>
+      </w:r>
+      <w:proofErr w:type="spellStart"/>
+      <w:r>
+        <w:rPr>
+          <w:b/>
+          <w:bCs/>
+        </w:rPr>
+        <w:t>MudSlider</w:t>
+      </w:r>
+      <w:proofErr w:type="spellEnd"/>
+      <w:r>
+        <w:t xml:space="preserve"> @bind-Value="_recruitmentRequest.MonthlySalaryRange" </w:t>
+      </w:r>
+    </w:p>
+    <w:p>
+      <w:pPr>
+        <w:pStyle w:val="ListParagraph"/>
+      </w:pPr>
+      <w:r>
+        <w:t xml:space="preserve">    </w:t>
+      </w:r>
+      <w:r>
+        <w:rPr>
+          <w:b/>
+          <w:bCs/>
+        </w:rPr>
+        <w:t>Disabled</w:t>
+      </w:r>
+      <w:r>
+        <w:t>="</w:t>
+      </w:r>
+      <w:proofErr w:type="gramStart"/>
+      <w:r>
+        <w:t>@(</w:t>
+      </w:r>
+      <w:proofErr w:type="gramEnd"/>
+      <w:r>
+        <w:t>_</w:t>
+      </w:r>
+      <w:proofErr w:type="spellStart"/>
+      <w:r>
+        <w:t>recruitmentRequest.SalaryRangeType</w:t>
+      </w:r>
+      <w:proofErr w:type="spellEnd"/>
+      <w:r>
+        <w:t xml:space="preserve"> == "Monthly</w:t>
+      </w:r>
+      <w:proofErr w:type="gramStart"/>
+      <w:r>
+        <w:t>" ?</w:t>
+      </w:r>
+      <w:proofErr w:type="gramEnd"/>
+      <w:r>
+        <w:t xml:space="preserve"> false: true)"</w:t>
+      </w:r>
+    </w:p>
+    <w:p>
+      <w:pPr>
+        <w:pStyle w:val="ListParagraph"/>
+      </w:pPr>
+      <w:r>
+        <w:t xml:space="preserve">    </w:t>
+      </w:r>
+      <w:r>
+        <w:rPr>
+          <w:b/>
+          <w:bCs/>
+        </w:rPr>
+        <w:t>Min</w:t>
+      </w:r>
+      <w:r>
+        <w:t>="@_</w:t>
+      </w:r>
+      <w:proofErr w:type="spellStart"/>
+      <w:r>
+        <w:t>recruitmentRequest.MonthlySalaryRangeMin</w:t>
+      </w:r>
+      <w:proofErr w:type="spellEnd"/>
+      <w:r>
+        <w:t xml:space="preserve">" </w:t>
+      </w:r>
+      <w:r>
+        <w:rPr>
+          <w:b/>
+          <w:bCs/>
+        </w:rPr>
+        <w:t>Max</w:t>
+      </w:r>
+      <w:r>
+        <w:t>="_</w:t>
+      </w:r>
+      <w:proofErr w:type="spellStart"/>
+      <w:r>
+        <w:t>recruitmentRequest.MonthlySalaryRangeMax</w:t>
+      </w:r>
+      <w:proofErr w:type="spellEnd"/>
+      <w:r>
+        <w:t>"</w:t>
+      </w:r>
+    </w:p>
+    <w:p>
+      <w:pPr>
+        <w:pStyle w:val="ListParagraph"/>
+      </w:pPr>
+      <w:r>
+        <w:t xml:space="preserve">    </w:t>
+      </w:r>
+      <w:proofErr w:type="spellStart"/>
+      <w:r>
+        <w:rPr>
+          <w:b/>
+          <w:bCs/>
+        </w:rPr>
+        <w:t>Color</w:t>
+      </w:r>
+      <w:proofErr w:type="spellEnd"/>
+      <w:r>
+        <w:t>="</w:t>
+      </w:r>
+      <w:proofErr w:type="spellStart"/>
+      <w:r>
+        <w:t>Color.Info</w:t>
+      </w:r>
+      <w:proofErr w:type="spellEnd"/>
+      <w:r>
+        <w:t xml:space="preserve">" </w:t>
+      </w:r>
+      <w:r>
+        <w:rPr>
+          <w:b/>
+          <w:bCs/>
+        </w:rPr>
+        <w:t>Size</w:t>
+      </w:r>
+      <w:r>
+        <w:t>="</w:t>
+      </w:r>
+      <w:proofErr w:type="spellStart"/>
+      <w:r>
+        <w:t>Size.Medium</w:t>
+      </w:r>
+      <w:proofErr w:type="spellEnd"/>
+      <w:r>
+        <w:t xml:space="preserve">" </w:t>
+      </w:r>
+      <w:r>
+        <w:rPr>
+          <w:b/>
+          <w:bCs/>
+        </w:rPr>
+        <w:t>Variant</w:t>
+      </w:r>
+      <w:r>
+        <w:t>="</w:t>
+      </w:r>
+      <w:proofErr w:type="spellStart"/>
+      <w:r>
+        <w:t>Variant.Filled</w:t>
+      </w:r>
+      <w:proofErr w:type="spellEnd"/>
+      <w:r>
+        <w:t xml:space="preserve">" </w:t>
+      </w:r>
+      <w:proofErr w:type="spellStart"/>
+      <w:r>
+        <w:rPr>
+          <w:b/>
+          <w:bCs/>
+        </w:rPr>
+        <w:t>ValueLabel</w:t>
+      </w:r>
+      <w:proofErr w:type="spellEnd"/>
+      <w:r>
+        <w:t>="true"&gt;</w:t>
+      </w:r>
+    </w:p>
+    <w:p>
+      <w:pPr>
+        <w:pStyle w:val="ListParagraph"/>
+      </w:pPr>
+      <w:r>
+        <w:t xml:space="preserve">    Monthly Salary Range (@_recruitmentRequest.MonthlySalaryRangeCurrency): @_</w:t>
+      </w:r>
+      <w:proofErr w:type="gramStart"/>
+      <w:r>
+        <w:t>recruitmentRequest.MonthlySalaryRange.ToString</w:t>
+      </w:r>
+      <w:proofErr w:type="gramEnd"/>
+      <w:r>
+        <w:t>()</w:t>
+      </w:r>
+    </w:p>
+    <w:p>
+      <w:pPr>
+        <w:pStyle w:val="ListParagraph"/>
+        <w:spacing w:after="0" w:line="240" w:lineRule="auto"/>
+        <w:rPr>
+          <w:lang w:val="en-US"/>
+        </w:rPr>
+      </w:pPr>
+      <w:r>
+        <w:rPr>
+          <w:lang w:val="en-US"/>
+        </w:rPr>
+        <w:t>&lt;/</w:t>
+      </w:r>
+      <w:proofErr w:type="spellStart"/>
+      <w:r>
+        <w:rPr>
+          <w:b/>
+          <w:bCs/>
+          <w:lang w:val="en-US"/>
+        </w:rPr>
+        <w:t>MudSlider</w:t>
+      </w:r>
+      <w:proofErr w:type="spellEnd"/>
+      <w:r>
+        <w:rPr>
+          <w:lang w:val="en-US"/>
+        </w:rPr>
+        <w:t>&gt;</w:t>
+      </w:r>
+    </w:p>
+    <w:p>
+      <w:pPr>
+        <w:pStyle w:val="ListParagraph"/>
+        <w:spacing w:after="0" w:line="240" w:lineRule="auto"/>
+        <w:rPr>
+          <w:lang w:val="en-US"/>
+        </w:rPr>
+      </w:pPr>
+    </w:p>
+    <w:p>
+      <w:pPr>
+        <w:pStyle w:val="ListParagraph"/>
+      </w:pPr>
+      <w:r>
+        <w:t>&lt;</w:t>
+      </w:r>
+      <w:proofErr w:type="spellStart"/>
+      <w:r>
+        <w:rPr>
+          <w:b/>
+          <w:bCs/>
+        </w:rPr>
+        <w:t>MudSlider</w:t>
+      </w:r>
+      <w:proofErr w:type="spellEnd"/>
+      <w:r>
+        <w:t xml:space="preserve"> @bind-Value="_recruitmentRequest.DailySalaryRange" </w:t>
+      </w:r>
+    </w:p>
+    <w:p>
+      <w:pPr>
+        <w:pStyle w:val="ListParagraph"/>
+      </w:pPr>
+      <w:r>
+        <w:t xml:space="preserve">    </w:t>
+      </w:r>
+      <w:r>
+        <w:rPr>
+          <w:b/>
+          <w:bCs/>
+        </w:rPr>
+        <w:t>Disabled</w:t>
+      </w:r>
+      <w:r>
+        <w:t>="</w:t>
+      </w:r>
+      <w:proofErr w:type="gramStart"/>
+      <w:r>
+        <w:t>@(</w:t>
+      </w:r>
+      <w:proofErr w:type="gramEnd"/>
+      <w:r>
+        <w:t>_</w:t>
+      </w:r>
+      <w:proofErr w:type="spellStart"/>
+      <w:r>
+        <w:t>recruitmentRequest.SalaryRangeType</w:t>
+      </w:r>
+      <w:proofErr w:type="spellEnd"/>
+      <w:r>
+        <w:t xml:space="preserve"> == "Daily</w:t>
+      </w:r>
+      <w:proofErr w:type="gramStart"/>
+      <w:r>
+        <w:t>" ?</w:t>
+      </w:r>
+      <w:proofErr w:type="gramEnd"/>
+      <w:r>
+        <w:t xml:space="preserve"> false: true)"</w:t>
+      </w:r>
+    </w:p>
+    <w:p>
+      <w:pPr>
+        <w:pStyle w:val="ListParagraph"/>
+      </w:pPr>
+      <w:r>
+        <w:t xml:space="preserve">    </w:t>
+      </w:r>
+      <w:r>
+        <w:rPr>
+          <w:b/>
+          <w:bCs/>
+        </w:rPr>
+        <w:t>Min</w:t>
+      </w:r>
+      <w:r>
+        <w:t>="@_</w:t>
+      </w:r>
+      <w:proofErr w:type="spellStart"/>
+      <w:r>
+        <w:t>recruitmentRequest.DailySalaryRangeMin</w:t>
+      </w:r>
+      <w:proofErr w:type="spellEnd"/>
+      <w:r>
+        <w:t xml:space="preserve">" </w:t>
+      </w:r>
+      <w:r>
+        <w:rPr>
+          <w:b/>
+          <w:bCs/>
+        </w:rPr>
+        <w:t>Max</w:t>
+      </w:r>
+      <w:r>
+        <w:t>="_</w:t>
+      </w:r>
+      <w:proofErr w:type="spellStart"/>
+      <w:r>
+        <w:t>recruitmentRequest.DailySalaryRangeMax</w:t>
+      </w:r>
+      <w:proofErr w:type="spellEnd"/>
+      <w:r>
+        <w:t>"</w:t>
+      </w:r>
+    </w:p>
+    <w:p>
+      <w:pPr>
+        <w:pStyle w:val="ListParagraph"/>
+      </w:pPr>
+      <w:r>
+        <w:t xml:space="preserve">        </w:t>
+      </w:r>
+      <w:proofErr w:type="spellStart"/>
+      <w:r>
+        <w:rPr>
+          <w:b/>
+          <w:bCs/>
+        </w:rPr>
+        <w:t>Color</w:t>
+      </w:r>
+      <w:proofErr w:type="spellEnd"/>
+      <w:r>
+        <w:t>="</w:t>
+      </w:r>
+      <w:proofErr w:type="spellStart"/>
+      <w:r>
+        <w:t>Color.Info</w:t>
+      </w:r>
+      <w:proofErr w:type="spellEnd"/>
+      <w:r>
+        <w:t xml:space="preserve">" </w:t>
+      </w:r>
+      <w:r>
+        <w:rPr>
+          <w:b/>
+          <w:bCs/>
+        </w:rPr>
+        <w:t>Size</w:t>
+      </w:r>
+      <w:r>
+        <w:t>="</w:t>
+      </w:r>
+      <w:proofErr w:type="spellStart"/>
+      <w:r>
+        <w:t>Size.Medium</w:t>
+      </w:r>
+      <w:proofErr w:type="spellEnd"/>
+      <w:r>
+        <w:t xml:space="preserve">" </w:t>
+      </w:r>
+      <w:r>
+        <w:rPr>
+          <w:b/>
+          <w:bCs/>
+        </w:rPr>
+        <w:t>Variant</w:t>
+      </w:r>
+      <w:r>
+        <w:t>="</w:t>
+      </w:r>
+      <w:proofErr w:type="spellStart"/>
+      <w:r>
+        <w:t>Variant.Filled</w:t>
+      </w:r>
+      <w:proofErr w:type="spellEnd"/>
+      <w:r>
+        <w:t xml:space="preserve">" </w:t>
+      </w:r>
+      <w:proofErr w:type="spellStart"/>
+      <w:r>
+        <w:rPr>
+          <w:b/>
+          <w:bCs/>
+        </w:rPr>
+        <w:t>ValueLabel</w:t>
+      </w:r>
+      <w:proofErr w:type="spellEnd"/>
+      <w:r>
+        <w:t>="true"&gt;</w:t>
+      </w:r>
+    </w:p>
+    <w:p>
+      <w:pPr>
+        <w:pStyle w:val="ListParagraph"/>
+      </w:pPr>
+      <w:r>
+        <w:t xml:space="preserve">    Daily Salary Range (@_recruitmentRequest.DailySalaryRangeCurrency): @_</w:t>
+      </w:r>
+      <w:proofErr w:type="gramStart"/>
+      <w:r>
+        <w:t>recruitmentRequest.DailySalaryRange.ToString</w:t>
+      </w:r>
+      <w:proofErr w:type="gramEnd"/>
+      <w:r>
+        <w:t>()</w:t>
+      </w:r>
+    </w:p>
+    <w:p>
+      <w:pPr>
+        <w:pStyle w:val="ListParagraph"/>
+        <w:spacing w:after="0" w:line="240" w:lineRule="auto"/>
+        <w:rPr>
+          <w:lang w:val="en-US"/>
+        </w:rPr>
+      </w:pPr>
+      <w:r>
+        <w:rPr>
+          <w:lang w:val="en-US"/>
+        </w:rPr>
+        <w:lastRenderedPageBreak/>
+        <w:t>&lt;/</w:t>
+      </w:r>
+      <w:proofErr w:type="spellStart"/>
+      <w:r>
+        <w:rPr>
+          <w:b/>
+          <w:bCs/>
+          <w:lang w:val="en-US"/>
+        </w:rPr>
+        <w:t>MudSlider</w:t>
+      </w:r>
+      <w:proofErr w:type="spellEnd"/>
+      <w:r>
+        <w:rPr>
+          <w:lang w:val="en-US"/>
+        </w:rPr>
+        <w:t>&gt;</w:t>
+      </w:r>
+    </w:p>
+    <w:p>
+      <w:pPr>
+        <w:pStyle w:val="ListParagraph"/>
+        <w:spacing w:after="0" w:line="240" w:lineRule="auto"/>
+        <w:rPr>
+          <w:lang w:val="en-US"/>
+        </w:rPr>
+      </w:pPr>
+    </w:p>
+    <w:p>
+      <w:pPr>
+        <w:pStyle w:val="ListParagraph"/>
+      </w:pPr>
+      <w:r>
+        <w:t>&lt;</w:t>
+      </w:r>
+      <w:proofErr w:type="spellStart"/>
+      <w:r>
+        <w:rPr>
+          <w:b/>
+          <w:bCs/>
+        </w:rPr>
+        <w:t>MudSlider</w:t>
+      </w:r>
+      <w:proofErr w:type="spellEnd"/>
+      <w:r>
+        <w:t xml:space="preserve"> @bind-Value="_recruitmentRequest.HourlySalaryRange" </w:t>
+      </w:r>
+    </w:p>
+    <w:p>
+      <w:pPr>
+        <w:pStyle w:val="ListParagraph"/>
+      </w:pPr>
+      <w:r>
+        <w:t xml:space="preserve">    </w:t>
+      </w:r>
+      <w:r>
+        <w:rPr>
+          <w:b/>
+          <w:bCs/>
+        </w:rPr>
+        <w:t>Disabled</w:t>
+      </w:r>
+      <w:r>
+        <w:t>="</w:t>
+      </w:r>
+      <w:proofErr w:type="gramStart"/>
+      <w:r>
+        <w:t>@(</w:t>
+      </w:r>
+      <w:proofErr w:type="gramEnd"/>
+      <w:r>
+        <w:t>_</w:t>
+      </w:r>
+      <w:proofErr w:type="spellStart"/>
+      <w:r>
+        <w:t>recruitmentRequest.SalaryRangeType</w:t>
+      </w:r>
+      <w:proofErr w:type="spellEnd"/>
+      <w:r>
+        <w:t xml:space="preserve"> == "Hourly</w:t>
+      </w:r>
+      <w:proofErr w:type="gramStart"/>
+      <w:r>
+        <w:t>" ?</w:t>
+      </w:r>
+      <w:proofErr w:type="gramEnd"/>
+      <w:r>
+        <w:t xml:space="preserve"> false: true)"</w:t>
+      </w:r>
+    </w:p>
+    <w:p>
+      <w:pPr>
+        <w:pStyle w:val="ListParagraph"/>
+      </w:pPr>
+      <w:r>
+        <w:t xml:space="preserve">    </w:t>
+      </w:r>
+      <w:r>
+        <w:rPr>
+          <w:b/>
+          <w:bCs/>
+        </w:rPr>
+        <w:t>Min</w:t>
+      </w:r>
+      <w:r>
+        <w:t>="@_</w:t>
+      </w:r>
+      <w:proofErr w:type="spellStart"/>
+      <w:r>
+        <w:t>recruitmentRequest.HourlySalaryRangeMin</w:t>
+      </w:r>
+      <w:proofErr w:type="spellEnd"/>
+      <w:r>
+        <w:t xml:space="preserve">" </w:t>
+      </w:r>
+      <w:r>
+        <w:rPr>
+          <w:b/>
+          <w:bCs/>
+        </w:rPr>
+        <w:t>Max</w:t>
+      </w:r>
+      <w:r>
+        <w:t>="_</w:t>
+      </w:r>
+      <w:proofErr w:type="spellStart"/>
+      <w:r>
+        <w:t>recruitmentRequest.HourlySalaryRangeMax</w:t>
+      </w:r>
+      <w:proofErr w:type="spellEnd"/>
+      <w:r>
+        <w:t>"</w:t>
+      </w:r>
+    </w:p>
+    <w:p>
+      <w:pPr>
+        <w:pStyle w:val="ListParagraph"/>
+      </w:pPr>
+      <w:r>
+        <w:t xml:space="preserve">    </w:t>
+      </w:r>
+      <w:proofErr w:type="spellStart"/>
+      <w:r>
+        <w:rPr>
+          <w:b/>
+          <w:bCs/>
+        </w:rPr>
+        <w:t>Color</w:t>
+      </w:r>
+      <w:proofErr w:type="spellEnd"/>
+      <w:r>
+        <w:t>="</w:t>
+      </w:r>
+      <w:proofErr w:type="spellStart"/>
+      <w:r>
+        <w:t>Color.Info</w:t>
+      </w:r>
+      <w:proofErr w:type="spellEnd"/>
+      <w:r>
+        <w:t xml:space="preserve">" </w:t>
+      </w:r>
+      <w:r>
+        <w:rPr>
+          <w:b/>
+          <w:bCs/>
+        </w:rPr>
+        <w:t>Size</w:t>
+      </w:r>
+      <w:r>
+        <w:t>="</w:t>
+      </w:r>
+      <w:proofErr w:type="spellStart"/>
+      <w:r>
+        <w:t>Size.Medium</w:t>
+      </w:r>
+      <w:proofErr w:type="spellEnd"/>
+      <w:r>
+        <w:t xml:space="preserve">" </w:t>
+      </w:r>
+      <w:r>
+        <w:rPr>
+          <w:b/>
+          <w:bCs/>
+        </w:rPr>
+        <w:t>Variant</w:t>
+      </w:r>
+      <w:r>
+        <w:t>="</w:t>
+      </w:r>
+      <w:proofErr w:type="spellStart"/>
+      <w:r>
+        <w:t>Variant.Filled</w:t>
+      </w:r>
+      <w:proofErr w:type="spellEnd"/>
+      <w:r>
+        <w:t xml:space="preserve">" </w:t>
+      </w:r>
+      <w:proofErr w:type="spellStart"/>
+      <w:r>
+        <w:rPr>
+          <w:b/>
+          <w:bCs/>
+        </w:rPr>
+        <w:t>ValueLabel</w:t>
+      </w:r>
+      <w:proofErr w:type="spellEnd"/>
+      <w:r>
+        <w:t>="true"&gt;</w:t>
+      </w:r>
+    </w:p>
+    <w:p>
+      <w:pPr>
+        <w:pStyle w:val="ListParagraph"/>
+      </w:pPr>
+      <w:r>
+        <w:t xml:space="preserve">    Hourly Salary Range (@_recruitmentRequest.HourlySalaryRangeCurrency): @_</w:t>
+      </w:r>
+      <w:proofErr w:type="gramStart"/>
+      <w:r>
+        <w:t>recruitmentRequest.HourlySalaryRange.ToString</w:t>
+      </w:r>
+      <w:proofErr w:type="gramEnd"/>
+      <w:r>
+        <w:t>()</w:t>
+      </w:r>
+    </w:p>
+    <w:p>
+      <w:pPr>
+        <w:pStyle w:val="ListParagraph"/>
+        <w:spacing w:after="0" w:line="240" w:lineRule="auto"/>
+      </w:pPr>
+      <w:r>
+        <w:rPr>
+          <w:lang w:val="en-US"/>
+        </w:rPr>
+        <w:t>&lt;/</w:t>
+      </w:r>
+      <w:proofErr w:type="spellStart"/>
+      <w:r>
+        <w:rPr>
+          <w:b/>
+          <w:bCs/>
+          <w:lang w:val="en-US"/>
+        </w:rPr>
+        <w:t>MudSlider</w:t>
+      </w:r>
+      <w:proofErr w:type="spellEnd"/>
+      <w:r>
+        <w:rPr>
+          <w:lang w:val="en-US"/>
+        </w:rPr>
+        <w:t>&gt;</w:t>
       </w:r>
     </w:p>
     <w:sectPr>

</xml_diff>